<commit_message>
recent work after seams
</commit_message>
<xml_diff>
--- a/THESIS WRITE_UP/Thesis_write-up.docx
+++ b/THESIS WRITE_UP/Thesis_write-up.docx
@@ -5,11 +5,11 @@
     <w:p>
       <w:pPr>
         <w:spacing w:line="360" w:lineRule="auto"/>
-        <w:jc w:val="center"/>
+        <w:jc w:val="both"/>
         <w:rPr>
           <w:rFonts w:ascii="Times New Roman" w:hAnsi="Times New Roman" w:cs="Times New Roman"/>
           <w:b/>
-          <w:sz w:val="32"/>
+          <w:sz w:val="48"/>
           <w:szCs w:val="32"/>
         </w:rPr>
       </w:pPr>
@@ -17,19 +17,46 @@
         <w:rPr>
           <w:rFonts w:ascii="Times New Roman" w:hAnsi="Times New Roman" w:cs="Times New Roman"/>
           <w:b/>
-          <w:sz w:val="32"/>
+          <w:sz w:val="48"/>
           <w:szCs w:val="32"/>
         </w:rPr>
+        <w:t>Calibrating Models</w:t>
+      </w:r>
+      <w:r>
+        <w:rPr>
+          <w:rFonts w:ascii="Times New Roman" w:hAnsi="Times New Roman" w:cs="Times New Roman"/>
+          <w:b/>
+          <w:sz w:val="48"/>
+          <w:szCs w:val="32"/>
+        </w:rPr>
         <w:t xml:space="preserve"> </w:t>
       </w:r>
       <w:r>
         <w:rPr>
           <w:rFonts w:ascii="Times New Roman" w:hAnsi="Times New Roman" w:cs="Times New Roman"/>
           <w:b/>
-          <w:sz w:val="32"/>
+          <w:sz w:val="48"/>
           <w:szCs w:val="32"/>
         </w:rPr>
-        <w:t>COMPARING METHODS FOR CALIBRATING MODELS</w:t>
+        <w:t xml:space="preserve">to Data: A </w:t>
+      </w:r>
+      <w:r>
+        <w:rPr>
+          <w:rFonts w:ascii="Times New Roman" w:hAnsi="Times New Roman" w:cs="Times New Roman"/>
+          <w:b/>
+          <w:sz w:val="48"/>
+          <w:szCs w:val="32"/>
+        </w:rPr>
+        <w:t>C</w:t>
+      </w:r>
+      <w:r>
+        <w:rPr>
+          <w:rFonts w:ascii="Times New Roman" w:hAnsi="Times New Roman" w:cs="Times New Roman"/>
+          <w:b/>
+          <w:sz w:val="48"/>
+          <w:szCs w:val="32"/>
+        </w:rPr>
+        <w:t xml:space="preserve">omparison of Methods  </w:t>
       </w:r>
     </w:p>
     <w:p>
@@ -38,7 +65,7 @@
         <w:rPr>
           <w:rFonts w:ascii="Times New Roman" w:hAnsi="Times New Roman" w:cs="Times New Roman"/>
           <w:b/>
-          <w:sz w:val="32"/>
+          <w:sz w:val="36"/>
           <w:szCs w:val="32"/>
         </w:rPr>
       </w:pPr>
@@ -46,10 +73,19 @@
         <w:rPr>
           <w:rFonts w:ascii="Times New Roman" w:hAnsi="Times New Roman" w:cs="Times New Roman"/>
           <w:b/>
-          <w:sz w:val="32"/>
+          <w:sz w:val="36"/>
           <w:szCs w:val="32"/>
         </w:rPr>
-        <w:t>INTRODUCTION</w:t>
+        <w:t>I</w:t>
+      </w:r>
+      <w:r>
+        <w:rPr>
+          <w:rFonts w:ascii="Times New Roman" w:hAnsi="Times New Roman" w:cs="Times New Roman"/>
+          <w:b/>
+          <w:sz w:val="36"/>
+          <w:szCs w:val="32"/>
+        </w:rPr>
+        <w:t>ntroduction</w:t>
       </w:r>
     </w:p>
     <w:p>
@@ -71,87 +107,7 @@
           <w:szCs w:val="24"/>
           <w:lang w:val="en-ZA"/>
         </w:rPr>
-        <w:t xml:space="preserve">Most </w:t>
-      </w:r>
-      <w:r>
-        <w:rPr>
-          <w:rFonts w:ascii="Times New Roman" w:hAnsi="Times New Roman" w:cs="Times New Roman"/>
-          <w:color w:val="000000"/>
-          <w:sz w:val="24"/>
-          <w:szCs w:val="24"/>
-          <w:lang w:val="en-ZA"/>
-        </w:rPr>
-        <w:t>sciences today use mathematical</w:t>
-      </w:r>
-      <w:r>
-        <w:rPr>
-          <w:rFonts w:ascii="Times New Roman" w:hAnsi="Times New Roman" w:cs="Times New Roman"/>
-          <w:color w:val="000000"/>
-          <w:sz w:val="24"/>
-          <w:szCs w:val="24"/>
-          <w:lang w:val="en-ZA"/>
-        </w:rPr>
-        <w:t xml:space="preserve"> and computer simulation</w:t>
-      </w:r>
-      <w:r>
-        <w:rPr>
-          <w:rFonts w:ascii="Times New Roman" w:hAnsi="Times New Roman" w:cs="Times New Roman"/>
-          <w:color w:val="000000"/>
-          <w:sz w:val="24"/>
-          <w:szCs w:val="24"/>
-          <w:lang w:val="en-ZA"/>
-        </w:rPr>
-        <w:t xml:space="preserve"> </w:t>
-      </w:r>
-      <w:r>
-        <w:rPr>
-          <w:rFonts w:ascii="Times New Roman" w:hAnsi="Times New Roman" w:cs="Times New Roman"/>
-          <w:color w:val="000000"/>
-          <w:sz w:val="24"/>
-          <w:szCs w:val="24"/>
-          <w:lang w:val="en-ZA"/>
-        </w:rPr>
-        <w:t>models to stud</w:t>
-      </w:r>
-      <w:r>
-        <w:rPr>
-          <w:rFonts w:ascii="Times New Roman" w:hAnsi="Times New Roman" w:cs="Times New Roman"/>
-          <w:color w:val="000000"/>
-          <w:sz w:val="24"/>
-          <w:szCs w:val="24"/>
-          <w:lang w:val="en-ZA"/>
-        </w:rPr>
-        <w:t>y and describe certain real world</w:t>
-      </w:r>
-      <w:r>
-        <w:rPr>
-          <w:rFonts w:ascii="Times New Roman" w:hAnsi="Times New Roman" w:cs="Times New Roman"/>
-          <w:color w:val="000000"/>
-          <w:sz w:val="24"/>
-          <w:szCs w:val="24"/>
-          <w:lang w:val="en-ZA"/>
-        </w:rPr>
-        <w:t xml:space="preserve"> processes that would otherwise be very difficult or</w:t>
-      </w:r>
-      <w:r>
-        <w:rPr>
-          <w:rFonts w:ascii="Times New Roman" w:hAnsi="Times New Roman" w:cs="Times New Roman"/>
-          <w:color w:val="000000"/>
-          <w:sz w:val="24"/>
-          <w:szCs w:val="24"/>
-          <w:lang w:val="en-ZA"/>
-        </w:rPr>
-        <w:t xml:space="preserve"> even</w:t>
-      </w:r>
-      <w:r>
-        <w:rPr>
-          <w:rFonts w:ascii="Times New Roman" w:hAnsi="Times New Roman" w:cs="Times New Roman"/>
-          <w:color w:val="000000"/>
-          <w:sz w:val="24"/>
-          <w:szCs w:val="24"/>
-          <w:lang w:val="en-ZA"/>
-        </w:rPr>
-        <w:t xml:space="preserve"> impossible to analyse</w:t>
+        <w:t>Most sciences today use mathematical and computer simulation models to approximate the real-world processes under study</w:t>
       </w:r>
       <w:sdt>
         <w:sdtPr>
@@ -244,7 +200,6 @@
           <w:id w:val="-614290828"/>
           <w:citation/>
         </w:sdtPr>
-        <w:sdtEndPr/>
         <w:sdtContent>
           <w:r>
             <w:rPr>
@@ -300,32 +255,111 @@
       <w:r>
         <w:rPr>
           <w:rFonts w:ascii="Times New Roman" w:hAnsi="Times New Roman" w:cs="Times New Roman"/>
-          <w:color w:val="000000"/>
-          <w:sz w:val="24"/>
-          <w:szCs w:val="24"/>
-          <w:lang w:val="en-ZA"/>
-        </w:rPr>
-        <w:t xml:space="preserve">. </w:t>
-      </w:r>
-      <w:r>
-        <w:rPr>
-          <w:rFonts w:ascii="Times New Roman" w:hAnsi="Times New Roman" w:cs="Times New Roman"/>
-          <w:color w:val="000000"/>
-          <w:sz w:val="24"/>
-          <w:szCs w:val="24"/>
-          <w:lang w:val="en-ZA"/>
-        </w:rPr>
-        <w:t>These models</w:t>
-      </w:r>
-      <w:r>
-        <w:rPr>
-          <w:rFonts w:ascii="Times New Roman" w:hAnsi="Times New Roman" w:cs="Times New Roman"/>
-          <w:color w:val="000000"/>
-          <w:sz w:val="24"/>
-          <w:szCs w:val="24"/>
-          <w:lang w:val="en-ZA"/>
-        </w:rPr>
-        <w:t xml:space="preserve"> play a very</w:t>
+          <w:color w:val="FF0000"/>
+          <w:sz w:val="24"/>
+          <w:szCs w:val="24"/>
+          <w:lang w:val="en-ZA"/>
+        </w:rPr>
+        <w:t xml:space="preserve">, </w:t>
+      </w:r>
+      <w:sdt>
+        <w:sdtPr>
+          <w:rPr>
+            <w:rFonts w:ascii="Times New Roman" w:hAnsi="Times New Roman" w:cs="Times New Roman"/>
+            <w:color w:val="000000"/>
+            <w:sz w:val="24"/>
+            <w:szCs w:val="24"/>
+            <w:lang w:val="en-ZA"/>
+          </w:rPr>
+          <w:id w:val="-171343441"/>
+          <w:citation/>
+        </w:sdtPr>
+        <w:sdtEndPr>
+          <w:rPr>
+            <w:color w:val="FF0000"/>
+          </w:rPr>
+        </w:sdtEndPr>
+        <w:sdtContent>
+          <w:r>
+            <w:rPr>
+              <w:rFonts w:ascii="Times New Roman" w:hAnsi="Times New Roman" w:cs="Times New Roman"/>
+              <w:color w:val="FF0000"/>
+              <w:sz w:val="24"/>
+              <w:szCs w:val="24"/>
+              <w:lang w:val="en-ZA"/>
+            </w:rPr>
+            <w:fldChar w:fldCharType="begin"/>
+          </w:r>
+          <w:r>
+            <w:rPr>
+              <w:rFonts w:ascii="Times New Roman" w:hAnsi="Times New Roman" w:cs="Times New Roman"/>
+              <w:color w:val="FF0000"/>
+              <w:sz w:val="24"/>
+              <w:szCs w:val="24"/>
+            </w:rPr>
+            <w:instrText xml:space="preserve"> CITATION Vanni \l 1033 </w:instrText>
+          </w:r>
+          <w:r>
+            <w:rPr>
+              <w:rFonts w:ascii="Times New Roman" w:hAnsi="Times New Roman" w:cs="Times New Roman"/>
+              <w:color w:val="FF0000"/>
+              <w:sz w:val="24"/>
+              <w:szCs w:val="24"/>
+              <w:lang w:val="en-ZA"/>
+            </w:rPr>
+            <w:fldChar w:fldCharType="separate"/>
+          </w:r>
+          <w:r>
+            <w:rPr>
+              <w:rFonts w:ascii="Times New Roman" w:hAnsi="Times New Roman" w:cs="Times New Roman"/>
+              <w:noProof/>
+              <w:color w:val="FF0000"/>
+              <w:sz w:val="24"/>
+              <w:szCs w:val="24"/>
+            </w:rPr>
+            <w:t>(Vanni)</w:t>
+          </w:r>
+          <w:r>
+            <w:rPr>
+              <w:rFonts w:ascii="Times New Roman" w:hAnsi="Times New Roman" w:cs="Times New Roman"/>
+              <w:color w:val="FF0000"/>
+              <w:sz w:val="24"/>
+              <w:szCs w:val="24"/>
+              <w:lang w:val="en-ZA"/>
+            </w:rPr>
+            <w:fldChar w:fldCharType="end"/>
+          </w:r>
+        </w:sdtContent>
+      </w:sdt>
+      <w:r>
+        <w:rPr>
+          <w:rFonts w:ascii="Times New Roman" w:hAnsi="Times New Roman" w:cs="Times New Roman"/>
+          <w:color w:val="000000"/>
+          <w:sz w:val="24"/>
+          <w:szCs w:val="24"/>
+          <w:lang w:val="en-ZA"/>
+        </w:rPr>
+        <w:t>. For example, m</w:t>
+      </w:r>
+      <w:r>
+        <w:rPr>
+          <w:rFonts w:ascii="Times New Roman" w:hAnsi="Times New Roman" w:cs="Times New Roman"/>
+          <w:color w:val="000000"/>
+          <w:sz w:val="24"/>
+          <w:szCs w:val="24"/>
+          <w:lang w:val="en-ZA"/>
+        </w:rPr>
+        <w:t>odels play a significant role in health policy</w:t>
+      </w:r>
+      <w:r>
+        <w:rPr>
+          <w:rFonts w:ascii="Times New Roman" w:hAnsi="Times New Roman" w:cs="Times New Roman"/>
+          <w:color w:val="000000"/>
+          <w:sz w:val="24"/>
+          <w:szCs w:val="24"/>
+          <w:lang w:val="en-ZA"/>
+        </w:rPr>
+        <w:t>making</w:t>
       </w:r>
       <w:r>
         <w:rPr>
@@ -345,87 +379,37 @@
           <w:szCs w:val="24"/>
           <w:lang w:val="en-ZA"/>
         </w:rPr>
-        <w:t>significant</w:t>
-      </w:r>
-      <w:r>
-        <w:rPr>
-          <w:rFonts w:ascii="Times New Roman" w:hAnsi="Times New Roman" w:cs="Times New Roman"/>
-          <w:color w:val="000000"/>
-          <w:sz w:val="24"/>
-          <w:szCs w:val="24"/>
-          <w:lang w:val="en-ZA"/>
-        </w:rPr>
-        <w:t xml:space="preserve"> role </w:t>
-      </w:r>
-      <w:r>
-        <w:rPr>
-          <w:rFonts w:ascii="Times New Roman" w:hAnsi="Times New Roman" w:cs="Times New Roman"/>
-          <w:color w:val="000000"/>
-          <w:sz w:val="24"/>
-          <w:szCs w:val="24"/>
-          <w:lang w:val="en-ZA"/>
-        </w:rPr>
-        <w:t>in health policy making and estimating the impact of interventions in situat</w:t>
-      </w:r>
-      <w:r>
-        <w:rPr>
-          <w:rFonts w:ascii="Times New Roman" w:hAnsi="Times New Roman" w:cs="Times New Roman"/>
-          <w:color w:val="000000"/>
-          <w:sz w:val="24"/>
-          <w:szCs w:val="24"/>
-          <w:lang w:val="en-ZA"/>
-        </w:rPr>
-        <w:t>ions where empirical studies may be</w:t>
-      </w:r>
-      <w:r>
-        <w:rPr>
-          <w:rFonts w:ascii="Times New Roman" w:hAnsi="Times New Roman" w:cs="Times New Roman"/>
-          <w:color w:val="000000"/>
-          <w:sz w:val="24"/>
-          <w:szCs w:val="24"/>
-          <w:lang w:val="en-ZA"/>
-        </w:rPr>
-        <w:t xml:space="preserve"> time consuming, costly and</w:t>
-      </w:r>
-      <w:r>
-        <w:rPr>
-          <w:rFonts w:ascii="Times New Roman" w:hAnsi="Times New Roman" w:cs="Times New Roman"/>
-          <w:color w:val="000000"/>
-          <w:sz w:val="24"/>
-          <w:szCs w:val="24"/>
-          <w:lang w:val="en-ZA"/>
-        </w:rPr>
-        <w:t>/or</w:t>
-      </w:r>
-      <w:r>
-        <w:rPr>
-          <w:rFonts w:ascii="Times New Roman" w:hAnsi="Times New Roman" w:cs="Times New Roman"/>
-          <w:color w:val="000000"/>
-          <w:sz w:val="24"/>
-          <w:szCs w:val="24"/>
-          <w:lang w:val="en-ZA"/>
-        </w:rPr>
-        <w:t xml:space="preserve"> impractica</w:t>
-      </w:r>
-      <w:r>
-        <w:rPr>
-          <w:rFonts w:ascii="Times New Roman" w:hAnsi="Times New Roman" w:cs="Times New Roman"/>
-          <w:color w:val="000000"/>
-          <w:sz w:val="24"/>
-          <w:szCs w:val="24"/>
-          <w:lang w:val="en-ZA"/>
-        </w:rPr>
-        <w:t>l</w:t>
-      </w:r>
-      <w:r>
-        <w:rPr>
-          <w:rFonts w:ascii="Times New Roman" w:hAnsi="Times New Roman" w:cs="Times New Roman"/>
-          <w:color w:val="000000"/>
-          <w:sz w:val="24"/>
-          <w:szCs w:val="24"/>
-          <w:lang w:val="en-ZA"/>
-        </w:rPr>
-        <w:t xml:space="preserve"> </w:t>
+        <w:t>by</w:t>
+      </w:r>
+      <w:r>
+        <w:rPr>
+          <w:rFonts w:ascii="Times New Roman" w:hAnsi="Times New Roman" w:cs="Times New Roman"/>
+          <w:color w:val="000000"/>
+          <w:sz w:val="24"/>
+          <w:szCs w:val="24"/>
+          <w:lang w:val="en-ZA"/>
+        </w:rPr>
+        <w:t xml:space="preserve"> estimating the impact of interventions in situations where empirical studies may be time</w:t>
+      </w:r>
+      <w:r>
+        <w:rPr>
+          <w:rFonts w:ascii="Times New Roman" w:hAnsi="Times New Roman" w:cs="Times New Roman"/>
+          <w:color w:val="000000"/>
+          <w:sz w:val="24"/>
+          <w:szCs w:val="24"/>
+          <w:lang w:val="en-ZA"/>
+        </w:rPr>
+        <w:t>-</w:t>
+      </w:r>
+      <w:r>
+        <w:rPr>
+          <w:rFonts w:ascii="Times New Roman" w:hAnsi="Times New Roman" w:cs="Times New Roman"/>
+          <w:color w:val="000000"/>
+          <w:sz w:val="24"/>
+          <w:szCs w:val="24"/>
+          <w:lang w:val="en-ZA"/>
+        </w:rPr>
+        <w:t xml:space="preserve">consuming, costly and impractical </w:t>
       </w:r>
       <w:sdt>
         <w:sdtPr>
@@ -524,145 +508,30 @@
           <w:szCs w:val="24"/>
           <w:lang w:val="en-ZA"/>
         </w:rPr>
-        <w:t>Mathematical and computer simulation models are</w:t>
-      </w:r>
-      <w:r>
-        <w:rPr>
-          <w:rFonts w:ascii="Times New Roman" w:hAnsi="Times New Roman" w:cs="Times New Roman"/>
-          <w:color w:val="000000"/>
-          <w:sz w:val="24"/>
-          <w:szCs w:val="24"/>
-          <w:lang w:val="en-ZA"/>
-        </w:rPr>
-        <w:t xml:space="preserve"> then</w:t>
-      </w:r>
-      <w:r>
-        <w:rPr>
-          <w:rFonts w:ascii="Times New Roman" w:hAnsi="Times New Roman" w:cs="Times New Roman"/>
-          <w:color w:val="000000"/>
-          <w:sz w:val="24"/>
-          <w:szCs w:val="24"/>
-          <w:lang w:val="en-ZA"/>
-        </w:rPr>
-        <w:t xml:space="preserve"> employed as a replacement for </w:t>
-      </w:r>
-      <w:r>
-        <w:rPr>
-          <w:rFonts w:ascii="Times New Roman" w:hAnsi="Times New Roman" w:cs="Times New Roman"/>
-          <w:color w:val="000000"/>
-          <w:sz w:val="24"/>
-          <w:szCs w:val="24"/>
-          <w:lang w:val="en-ZA"/>
-        </w:rPr>
-        <w:t xml:space="preserve">such empirical studies. </w:t>
-      </w:r>
-      <w:r>
-        <w:rPr>
-          <w:rFonts w:ascii="Times New Roman" w:hAnsi="Times New Roman" w:cs="Times New Roman"/>
-          <w:color w:val="000000"/>
-          <w:sz w:val="24"/>
-          <w:szCs w:val="24"/>
-          <w:lang w:val="en-ZA"/>
-        </w:rPr>
-        <w:t>They</w:t>
-      </w:r>
-      <w:r>
-        <w:rPr>
-          <w:rFonts w:ascii="Times New Roman" w:hAnsi="Times New Roman" w:cs="Times New Roman"/>
-          <w:color w:val="000000"/>
-          <w:sz w:val="24"/>
-          <w:szCs w:val="24"/>
-          <w:lang w:val="en-ZA"/>
-        </w:rPr>
-        <w:t xml:space="preserve"> </w:t>
-      </w:r>
-      <w:r>
-        <w:rPr>
-          <w:rFonts w:ascii="Times New Roman" w:hAnsi="Times New Roman" w:cs="Times New Roman"/>
-          <w:color w:val="000000"/>
-          <w:sz w:val="24"/>
-          <w:szCs w:val="24"/>
-          <w:lang w:val="en-ZA"/>
-        </w:rPr>
-        <w:t>incorporate assumptions in order to</w:t>
-      </w:r>
-      <w:r>
-        <w:rPr>
-          <w:rFonts w:ascii="Times New Roman" w:hAnsi="Times New Roman" w:cs="Times New Roman"/>
-          <w:color w:val="000000"/>
-          <w:sz w:val="24"/>
-          <w:szCs w:val="24"/>
-          <w:lang w:val="en-ZA"/>
-        </w:rPr>
-        <w:t xml:space="preserve"> relax</w:t>
-      </w:r>
-      <w:r>
-        <w:rPr>
-          <w:rFonts w:ascii="Times New Roman" w:hAnsi="Times New Roman" w:cs="Times New Roman"/>
-          <w:color w:val="000000"/>
-          <w:sz w:val="24"/>
-          <w:szCs w:val="24"/>
-          <w:lang w:val="en-ZA"/>
-        </w:rPr>
-        <w:t xml:space="preserve"> the complexity of the </w:t>
-      </w:r>
-      <w:r>
-        <w:rPr>
-          <w:rFonts w:ascii="Times New Roman" w:hAnsi="Times New Roman" w:cs="Times New Roman"/>
-          <w:color w:val="000000"/>
-          <w:sz w:val="24"/>
-          <w:szCs w:val="24"/>
-          <w:lang w:val="en-ZA"/>
-        </w:rPr>
-        <w:t>real world</w:t>
-      </w:r>
-      <w:r>
-        <w:rPr>
-          <w:rFonts w:ascii="Times New Roman" w:hAnsi="Times New Roman" w:cs="Times New Roman"/>
-          <w:color w:val="000000"/>
-          <w:sz w:val="24"/>
-          <w:szCs w:val="24"/>
-          <w:lang w:val="en-ZA"/>
-        </w:rPr>
-        <w:t xml:space="preserve"> process</w:t>
-      </w:r>
-      <w:r>
-        <w:rPr>
-          <w:rFonts w:ascii="Times New Roman" w:hAnsi="Times New Roman" w:cs="Times New Roman"/>
-          <w:color w:val="000000"/>
-          <w:sz w:val="24"/>
-          <w:szCs w:val="24"/>
-          <w:lang w:val="en-ZA"/>
-        </w:rPr>
-        <w:t xml:space="preserve"> under study</w:t>
-      </w:r>
-      <w:r>
-        <w:rPr>
-          <w:rFonts w:ascii="Times New Roman" w:hAnsi="Times New Roman" w:cs="Times New Roman"/>
-          <w:color w:val="000000"/>
-          <w:sz w:val="24"/>
-          <w:szCs w:val="24"/>
-          <w:lang w:val="en-ZA"/>
-        </w:rPr>
-        <w:t xml:space="preserve"> </w:t>
+        <w:t>Developing a model calls for a trade-off between computational cost and</w:t>
+      </w:r>
+      <w:r>
+        <w:rPr>
+          <w:rFonts w:ascii="Times New Roman" w:hAnsi="Times New Roman" w:cs="Times New Roman"/>
+          <w:color w:val="000000"/>
+          <w:sz w:val="24"/>
+          <w:szCs w:val="24"/>
+          <w:lang w:val="en-ZA"/>
+        </w:rPr>
+        <w:t xml:space="preserve"> accuracy; simple models require little computation time but can be a poor description of the real-world process, whereas complex models allow for a more accurate description of the process at the cost of increased computational cost. After model development, it is imperative to know how well the model represents reality. Model calibration, or fitting the model to data, increases the confidence that the model provides a realistic approximation to the real-world process</w:t>
       </w:r>
       <w:sdt>
         <w:sdtPr>
           <w:rPr>
             <w:rFonts w:ascii="Times New Roman" w:hAnsi="Times New Roman" w:cs="Times New Roman"/>
-            <w:color w:val="000000"/>
+            <w:color w:val="FF0000"/>
             <w:sz w:val="24"/>
             <w:szCs w:val="24"/>
             <w:lang w:val="en-ZA"/>
           </w:rPr>
-          <w:id w:val="-1798746697"/>
+          <w:id w:val="-654920994"/>
           <w:citation/>
         </w:sdtPr>
-        <w:sdtEndPr>
-          <w:rPr>
-            <w:color w:val="FF0000"/>
-          </w:rPr>
-        </w:sdtEndPr>
         <w:sdtContent>
           <w:r>
             <w:rPr>
@@ -701,6 +570,16 @@
               <w:sz w:val="24"/>
               <w:szCs w:val="24"/>
             </w:rPr>
+            <w:t xml:space="preserve"> </w:t>
+          </w:r>
+          <w:r>
+            <w:rPr>
+              <w:rFonts w:ascii="Times New Roman" w:hAnsi="Times New Roman" w:cs="Times New Roman"/>
+              <w:noProof/>
+              <w:color w:val="FF0000"/>
+              <w:sz w:val="24"/>
+              <w:szCs w:val="24"/>
+            </w:rPr>
             <w:t>(Vanni)</w:t>
           </w:r>
           <w:r>
@@ -718,144 +597,86 @@
       <w:r>
         <w:rPr>
           <w:rFonts w:ascii="Times New Roman" w:hAnsi="Times New Roman" w:cs="Times New Roman"/>
-          <w:color w:val="000000"/>
-          <w:sz w:val="24"/>
-          <w:szCs w:val="24"/>
-          <w:lang w:val="en-ZA"/>
-        </w:rPr>
-        <w:t>.</w:t>
-      </w:r>
-      <w:r>
-        <w:rPr>
-          <w:rFonts w:ascii="Times New Roman" w:hAnsi="Times New Roman" w:cs="Times New Roman"/>
-          <w:color w:val="000000"/>
-          <w:sz w:val="24"/>
-          <w:szCs w:val="24"/>
-          <w:lang w:val="en-ZA"/>
-        </w:rPr>
-        <w:t xml:space="preserve"> </w:t>
-      </w:r>
-      <w:r>
-        <w:rPr>
-          <w:rFonts w:ascii="Times New Roman" w:hAnsi="Times New Roman" w:cs="Times New Roman"/>
-          <w:color w:val="000000"/>
-          <w:sz w:val="24"/>
-          <w:szCs w:val="24"/>
-          <w:lang w:val="en-ZA"/>
-        </w:rPr>
-        <w:t>Developing a model calls fo</w:t>
-      </w:r>
-      <w:r>
-        <w:rPr>
-          <w:rFonts w:ascii="Times New Roman" w:hAnsi="Times New Roman" w:cs="Times New Roman"/>
-          <w:color w:val="000000"/>
-          <w:sz w:val="24"/>
-          <w:szCs w:val="24"/>
-          <w:lang w:val="en-ZA"/>
-        </w:rPr>
-        <w:t>r a trade-off between computational cost</w:t>
-      </w:r>
-      <w:r>
-        <w:rPr>
-          <w:rFonts w:ascii="Times New Roman" w:hAnsi="Times New Roman" w:cs="Times New Roman"/>
-          <w:color w:val="000000"/>
-          <w:sz w:val="24"/>
-          <w:szCs w:val="24"/>
-          <w:lang w:val="en-ZA"/>
-        </w:rPr>
-        <w:t xml:space="preserve"> and</w:t>
-      </w:r>
-      <w:r>
-        <w:rPr>
-          <w:rFonts w:ascii="Times New Roman" w:hAnsi="Times New Roman" w:cs="Times New Roman"/>
-          <w:color w:val="000000"/>
-          <w:sz w:val="24"/>
-          <w:szCs w:val="24"/>
-          <w:lang w:val="en-ZA"/>
-        </w:rPr>
-        <w:t xml:space="preserve"> </w:t>
-      </w:r>
-      <w:r>
-        <w:rPr>
-          <w:rFonts w:ascii="Times New Roman" w:hAnsi="Times New Roman" w:cs="Times New Roman"/>
-          <w:color w:val="000000"/>
-          <w:sz w:val="24"/>
-          <w:szCs w:val="24"/>
-          <w:lang w:val="en-ZA"/>
-        </w:rPr>
-        <w:t>accuracy</w:t>
-      </w:r>
-      <w:r>
-        <w:rPr>
-          <w:rFonts w:ascii="Times New Roman" w:hAnsi="Times New Roman" w:cs="Times New Roman"/>
-          <w:color w:val="000000"/>
-          <w:sz w:val="24"/>
-          <w:szCs w:val="24"/>
-          <w:lang w:val="en-ZA"/>
-        </w:rPr>
-        <w:t>.</w:t>
-      </w:r>
-      <w:r>
-        <w:rPr>
-          <w:rFonts w:ascii="Times New Roman" w:hAnsi="Times New Roman" w:cs="Times New Roman"/>
-          <w:color w:val="000000"/>
-          <w:sz w:val="24"/>
-          <w:szCs w:val="24"/>
-          <w:lang w:val="en-ZA"/>
-        </w:rPr>
-        <w:t xml:space="preserve"> </w:t>
-      </w:r>
-      <w:r>
-        <w:rPr>
-          <w:rFonts w:ascii="Times New Roman" w:hAnsi="Times New Roman" w:cs="Times New Roman"/>
-          <w:color w:val="000000"/>
-          <w:sz w:val="24"/>
-          <w:szCs w:val="24"/>
-          <w:lang w:val="en-ZA"/>
-        </w:rPr>
-        <w:t xml:space="preserve">Simple models require less </w:t>
-      </w:r>
-      <w:bookmarkStart w:id="0" w:name="_GoBack"/>
-      <w:bookmarkEnd w:id="0"/>
-      <w:r>
-        <w:rPr>
-          <w:rFonts w:ascii="Times New Roman" w:hAnsi="Times New Roman" w:cs="Times New Roman"/>
-          <w:color w:val="000000"/>
-          <w:sz w:val="24"/>
-          <w:szCs w:val="24"/>
-          <w:lang w:val="en-ZA"/>
-        </w:rPr>
-        <w:t>computation time but poorly describes the real world process</w:t>
-      </w:r>
-      <w:r>
-        <w:rPr>
-          <w:rFonts w:ascii="Times New Roman" w:hAnsi="Times New Roman" w:cs="Times New Roman"/>
-          <w:color w:val="000000"/>
-          <w:sz w:val="24"/>
-          <w:szCs w:val="24"/>
-          <w:lang w:val="en-ZA"/>
-        </w:rPr>
-        <w:t>, w</w:t>
-      </w:r>
-      <w:r>
-        <w:rPr>
-          <w:rFonts w:ascii="Times New Roman" w:hAnsi="Times New Roman" w:cs="Times New Roman"/>
-          <w:color w:val="000000"/>
-          <w:sz w:val="24"/>
-          <w:szCs w:val="24"/>
-          <w:lang w:val="en-ZA"/>
-        </w:rPr>
-        <w:t>hereas complex models represent the process really well but are computationally expensive.</w:t>
-      </w:r>
-      <w:r>
-        <w:rPr>
-          <w:rFonts w:ascii="Times New Roman" w:hAnsi="Times New Roman" w:cs="Times New Roman"/>
-          <w:color w:val="000000"/>
-          <w:sz w:val="24"/>
-          <w:szCs w:val="24"/>
-          <w:lang w:val="en-ZA"/>
-        </w:rPr>
-        <w:t xml:space="preserve"> </w:t>
+          <w:color w:val="FF0000"/>
+          <w:sz w:val="24"/>
+          <w:szCs w:val="24"/>
+          <w:lang w:val="en-ZA"/>
+        </w:rPr>
+        <w:t xml:space="preserve">, </w:t>
+      </w:r>
+      <w:sdt>
+        <w:sdtPr>
+          <w:rPr>
+            <w:rFonts w:ascii="Times New Roman" w:hAnsi="Times New Roman" w:cs="Times New Roman"/>
+            <w:color w:val="FF0000"/>
+            <w:sz w:val="24"/>
+            <w:szCs w:val="24"/>
+            <w:lang w:val="en-ZA"/>
+          </w:rPr>
+          <w:id w:val="665750903"/>
+          <w:citation/>
+        </w:sdtPr>
+        <w:sdtContent>
+          <w:r>
+            <w:rPr>
+              <w:rFonts w:ascii="Times New Roman" w:hAnsi="Times New Roman" w:cs="Times New Roman"/>
+              <w:color w:val="FF0000"/>
+              <w:sz w:val="24"/>
+              <w:szCs w:val="24"/>
+              <w:lang w:val="en-ZA"/>
+            </w:rPr>
+            <w:fldChar w:fldCharType="begin"/>
+          </w:r>
+          <w:r>
+            <w:rPr>
+              <w:rFonts w:ascii="Times New Roman" w:hAnsi="Times New Roman" w:cs="Times New Roman"/>
+              <w:color w:val="FF0000"/>
+              <w:sz w:val="24"/>
+              <w:szCs w:val="24"/>
+            </w:rPr>
+            <w:instrText xml:space="preserve"> CITATION Stout \l 1033 </w:instrText>
+          </w:r>
+          <w:r>
+            <w:rPr>
+              <w:rFonts w:ascii="Times New Roman" w:hAnsi="Times New Roman" w:cs="Times New Roman"/>
+              <w:color w:val="FF0000"/>
+              <w:sz w:val="24"/>
+              <w:szCs w:val="24"/>
+              <w:lang w:val="en-ZA"/>
+            </w:rPr>
+            <w:fldChar w:fldCharType="separate"/>
+          </w:r>
+          <w:r>
+            <w:rPr>
+              <w:rFonts w:ascii="Times New Roman" w:hAnsi="Times New Roman" w:cs="Times New Roman"/>
+              <w:noProof/>
+              <w:color w:val="FF0000"/>
+              <w:sz w:val="24"/>
+              <w:szCs w:val="24"/>
+            </w:rPr>
+            <w:t>(Stout)</w:t>
+          </w:r>
+          <w:r>
+            <w:rPr>
+              <w:rFonts w:ascii="Times New Roman" w:hAnsi="Times New Roman" w:cs="Times New Roman"/>
+              <w:color w:val="FF0000"/>
+              <w:sz w:val="24"/>
+              <w:szCs w:val="24"/>
+              <w:lang w:val="en-ZA"/>
+            </w:rPr>
+            <w:fldChar w:fldCharType="end"/>
+          </w:r>
+        </w:sdtContent>
+      </w:sdt>
+      <w:r>
+        <w:rPr>
+          <w:rFonts w:ascii="Times New Roman" w:hAnsi="Times New Roman" w:cs="Times New Roman"/>
+          <w:color w:val="000000"/>
+          <w:sz w:val="24"/>
+          <w:szCs w:val="24"/>
+          <w:lang w:val="en-ZA"/>
+        </w:rPr>
+        <w:t xml:space="preserve">.    </w:t>
       </w:r>
     </w:p>
     <w:p>
@@ -877,168 +698,82 @@
           <w:szCs w:val="24"/>
           <w:lang w:val="en-ZA"/>
         </w:rPr>
-        <w:t>Furthermore, a</w:t>
-      </w:r>
-      <w:r>
-        <w:rPr>
-          <w:rFonts w:ascii="Times New Roman" w:hAnsi="Times New Roman" w:cs="Times New Roman"/>
-          <w:color w:val="000000"/>
-          <w:sz w:val="24"/>
-          <w:szCs w:val="24"/>
-          <w:lang w:val="en-ZA"/>
-        </w:rPr>
-        <w:t xml:space="preserve"> very crucial </w:t>
-      </w:r>
-      <w:r>
-        <w:rPr>
-          <w:rFonts w:ascii="Times New Roman" w:hAnsi="Times New Roman" w:cs="Times New Roman"/>
-          <w:color w:val="000000"/>
-          <w:sz w:val="24"/>
-          <w:szCs w:val="24"/>
-          <w:lang w:val="en-ZA"/>
-        </w:rPr>
-        <w:t>aspect of</w:t>
-      </w:r>
-      <w:r>
-        <w:rPr>
-          <w:rFonts w:ascii="Times New Roman" w:hAnsi="Times New Roman" w:cs="Times New Roman"/>
-          <w:color w:val="000000"/>
-          <w:sz w:val="24"/>
-          <w:szCs w:val="24"/>
-          <w:lang w:val="en-ZA"/>
-        </w:rPr>
-        <w:t xml:space="preserve"> model development and implementation</w:t>
-      </w:r>
-      <w:r>
-        <w:rPr>
-          <w:rFonts w:ascii="Times New Roman" w:hAnsi="Times New Roman" w:cs="Times New Roman"/>
-          <w:color w:val="000000"/>
-          <w:sz w:val="24"/>
-          <w:szCs w:val="24"/>
-          <w:lang w:val="en-ZA"/>
-        </w:rPr>
-        <w:t xml:space="preserve"> is </w:t>
-      </w:r>
-      <w:r>
-        <w:rPr>
-          <w:rFonts w:ascii="Times New Roman" w:hAnsi="Times New Roman" w:cs="Times New Roman"/>
-          <w:color w:val="000000"/>
-          <w:sz w:val="24"/>
-          <w:szCs w:val="24"/>
-          <w:lang w:val="en-ZA"/>
-        </w:rPr>
-        <w:t>che</w:t>
-      </w:r>
-      <w:r>
-        <w:rPr>
-          <w:rFonts w:ascii="Times New Roman" w:hAnsi="Times New Roman" w:cs="Times New Roman"/>
-          <w:color w:val="000000"/>
-          <w:sz w:val="24"/>
-          <w:szCs w:val="24"/>
-          <w:lang w:val="en-ZA"/>
-        </w:rPr>
-        <w:t>cking that the model outputs</w:t>
-      </w:r>
-      <w:r>
-        <w:rPr>
-          <w:rFonts w:ascii="Times New Roman" w:hAnsi="Times New Roman" w:cs="Times New Roman"/>
-          <w:color w:val="000000"/>
-          <w:sz w:val="24"/>
-          <w:szCs w:val="24"/>
-          <w:lang w:val="en-ZA"/>
-        </w:rPr>
-        <w:t xml:space="preserve"> are consistent with</w:t>
-      </w:r>
-      <w:r>
-        <w:rPr>
-          <w:rFonts w:ascii="Times New Roman" w:hAnsi="Times New Roman" w:cs="Times New Roman"/>
-          <w:color w:val="000000"/>
-          <w:sz w:val="24"/>
-          <w:szCs w:val="24"/>
-          <w:lang w:val="en-ZA"/>
-        </w:rPr>
-        <w:t xml:space="preserve"> other data sources contributing to the description of the process</w:t>
-      </w:r>
-      <w:r>
-        <w:rPr>
-          <w:rFonts w:ascii="Times New Roman" w:hAnsi="Times New Roman" w:cs="Times New Roman"/>
-          <w:color w:val="000000"/>
-          <w:sz w:val="24"/>
-          <w:szCs w:val="24"/>
-          <w:lang w:val="en-ZA"/>
-        </w:rPr>
-        <w:t xml:space="preserve"> (empirical</w:t>
-      </w:r>
-      <w:r>
-        <w:rPr>
-          <w:rFonts w:ascii="Times New Roman" w:hAnsi="Times New Roman" w:cs="Times New Roman"/>
-          <w:color w:val="000000"/>
-          <w:sz w:val="24"/>
-          <w:szCs w:val="24"/>
-          <w:lang w:val="en-ZA"/>
-        </w:rPr>
-        <w:t xml:space="preserve"> data</w:t>
-      </w:r>
-      <w:r>
-        <w:rPr>
-          <w:rFonts w:ascii="Times New Roman" w:hAnsi="Times New Roman" w:cs="Times New Roman"/>
-          <w:color w:val="000000"/>
-          <w:sz w:val="24"/>
-          <w:szCs w:val="24"/>
-          <w:lang w:val="en-ZA"/>
-        </w:rPr>
-        <w:t>)</w:t>
-      </w:r>
-      <w:r>
-        <w:rPr>
-          <w:rFonts w:ascii="Times New Roman" w:hAnsi="Times New Roman" w:cs="Times New Roman"/>
-          <w:color w:val="000000"/>
-          <w:sz w:val="24"/>
-          <w:szCs w:val="24"/>
-          <w:lang w:val="en-ZA"/>
-        </w:rPr>
-        <w:t>. An important s</w:t>
-      </w:r>
-      <w:r>
-        <w:rPr>
-          <w:rFonts w:ascii="Times New Roman" w:hAnsi="Times New Roman" w:cs="Times New Roman"/>
-          <w:color w:val="000000"/>
-          <w:sz w:val="24"/>
-          <w:szCs w:val="24"/>
-          <w:lang w:val="en-ZA"/>
-        </w:rPr>
-        <w:t>tep toward ascertaining this consistency</w:t>
-      </w:r>
-      <w:r>
-        <w:rPr>
-          <w:rFonts w:ascii="Times New Roman" w:hAnsi="Times New Roman" w:cs="Times New Roman"/>
-          <w:color w:val="000000"/>
-          <w:sz w:val="24"/>
-          <w:szCs w:val="24"/>
-          <w:lang w:val="en-ZA"/>
-        </w:rPr>
-        <w:t xml:space="preserve"> is the</w:t>
-      </w:r>
-      <w:r>
-        <w:rPr>
-          <w:rFonts w:ascii="Times New Roman" w:hAnsi="Times New Roman" w:cs="Times New Roman"/>
-          <w:color w:val="000000"/>
-          <w:sz w:val="24"/>
-          <w:szCs w:val="24"/>
-          <w:lang w:val="en-ZA"/>
-        </w:rPr>
-        <w:t xml:space="preserve"> process of calibration</w:t>
-      </w:r>
-      <w:r>
-        <w:rPr>
-          <w:rFonts w:ascii="Times New Roman" w:hAnsi="Times New Roman" w:cs="Times New Roman"/>
-          <w:color w:val="000000"/>
+        <w:t>Calibration is the process of comparing model outputs with empirical data to identify the model parameter values that achieve a good fit to data</w:t>
+      </w:r>
+      <w:r>
+        <w:rPr>
+          <w:rFonts w:ascii="Times New Roman" w:hAnsi="Times New Roman" w:cs="Times New Roman"/>
+          <w:color w:val="FF0000"/>
           <w:sz w:val="24"/>
           <w:szCs w:val="24"/>
           <w:lang w:val="en-ZA"/>
         </w:rPr>
         <w:t xml:space="preserve"> </w:t>
       </w:r>
+      <w:sdt>
+        <w:sdtPr>
+          <w:rPr>
+            <w:rFonts w:ascii="Times New Roman" w:hAnsi="Times New Roman" w:cs="Times New Roman"/>
+            <w:color w:val="FF0000"/>
+            <w:sz w:val="24"/>
+            <w:szCs w:val="24"/>
+            <w:lang w:val="en-ZA"/>
+          </w:rPr>
+          <w:id w:val="32245611"/>
+          <w:citation/>
+        </w:sdtPr>
+        <w:sdtContent>
+          <w:r>
+            <w:rPr>
+              <w:rFonts w:ascii="Times New Roman" w:hAnsi="Times New Roman" w:cs="Times New Roman"/>
+              <w:color w:val="FF0000"/>
+              <w:sz w:val="24"/>
+              <w:szCs w:val="24"/>
+              <w:lang w:val="en-ZA"/>
+            </w:rPr>
+            <w:fldChar w:fldCharType="begin"/>
+          </w:r>
+          <w:r>
+            <w:rPr>
+              <w:rFonts w:ascii="Times New Roman" w:hAnsi="Times New Roman" w:cs="Times New Roman"/>
+              <w:color w:val="FF0000"/>
+              <w:sz w:val="24"/>
+              <w:szCs w:val="24"/>
+            </w:rPr>
+            <w:instrText xml:space="preserve"> CITATION Menzies \l 1033 </w:instrText>
+          </w:r>
+          <w:r>
+            <w:rPr>
+              <w:rFonts w:ascii="Times New Roman" w:hAnsi="Times New Roman" w:cs="Times New Roman"/>
+              <w:color w:val="FF0000"/>
+              <w:sz w:val="24"/>
+              <w:szCs w:val="24"/>
+              <w:lang w:val="en-ZA"/>
+            </w:rPr>
+            <w:fldChar w:fldCharType="separate"/>
+          </w:r>
+          <w:r>
+            <w:rPr>
+              <w:rFonts w:ascii="Times New Roman" w:hAnsi="Times New Roman" w:cs="Times New Roman"/>
+              <w:noProof/>
+              <w:color w:val="FF0000"/>
+              <w:sz w:val="24"/>
+              <w:szCs w:val="24"/>
+            </w:rPr>
+            <w:t>(Menzies)</w:t>
+          </w:r>
+          <w:r>
+            <w:rPr>
+              <w:rFonts w:ascii="Times New Roman" w:hAnsi="Times New Roman" w:cs="Times New Roman"/>
+              <w:color w:val="FF0000"/>
+              <w:sz w:val="24"/>
+              <w:szCs w:val="24"/>
+              <w:lang w:val="en-ZA"/>
+            </w:rPr>
+            <w:fldChar w:fldCharType="end"/>
+          </w:r>
+        </w:sdtContent>
+      </w:sdt>
       <w:r>
         <w:rPr>
           <w:rFonts w:ascii="Times New Roman" w:hAnsi="Times New Roman" w:cs="Times New Roman"/>
@@ -1047,67 +782,81 @@
           <w:szCs w:val="24"/>
           <w:lang w:val="en-ZA"/>
         </w:rPr>
-        <w:t>(ref)</w:t>
-      </w:r>
-      <w:r>
-        <w:rPr>
-          <w:rFonts w:ascii="Times New Roman" w:hAnsi="Times New Roman" w:cs="Times New Roman"/>
-          <w:color w:val="000000"/>
-          <w:sz w:val="24"/>
-          <w:szCs w:val="24"/>
-          <w:lang w:val="en-ZA"/>
-        </w:rPr>
-        <w:t>.</w:t>
-      </w:r>
-      <w:r>
-        <w:rPr>
-          <w:rFonts w:ascii="Times New Roman" w:hAnsi="Times New Roman" w:cs="Times New Roman"/>
-          <w:color w:val="000000"/>
-          <w:sz w:val="24"/>
-          <w:szCs w:val="24"/>
-          <w:lang w:val="en-ZA"/>
-        </w:rPr>
-        <w:t xml:space="preserve"> Having developed the model, it is imperative to know as the next task, how well the model represents that complex reality</w:t>
-      </w:r>
-      <w:r>
-        <w:rPr>
-          <w:rFonts w:ascii="Times New Roman" w:hAnsi="Times New Roman" w:cs="Times New Roman"/>
-          <w:color w:val="000000"/>
-          <w:sz w:val="24"/>
-          <w:szCs w:val="24"/>
-          <w:lang w:val="en-ZA"/>
-        </w:rPr>
-        <w:t xml:space="preserve"> one intends to describe.</w:t>
-      </w:r>
-      <w:r>
-        <w:rPr>
-          <w:rFonts w:ascii="Times New Roman" w:hAnsi="Times New Roman" w:cs="Times New Roman"/>
-          <w:color w:val="000000"/>
-          <w:sz w:val="24"/>
-          <w:szCs w:val="24"/>
-          <w:lang w:val="en-ZA"/>
-        </w:rPr>
-        <w:t xml:space="preserve"> Calibration reveals </w:t>
-      </w:r>
-      <w:r>
-        <w:rPr>
-          <w:rFonts w:ascii="Times New Roman" w:hAnsi="Times New Roman" w:cs="Times New Roman"/>
-          <w:color w:val="000000"/>
-          <w:sz w:val="24"/>
-          <w:szCs w:val="24"/>
-          <w:lang w:val="en-ZA"/>
-        </w:rPr>
-        <w:t>the credibility and validity of the subsequent predictions made and inferences drawn from the model</w:t>
-      </w:r>
-      <w:r>
-        <w:rPr>
-          <w:rFonts w:ascii="Times New Roman" w:hAnsi="Times New Roman" w:cs="Times New Roman"/>
-          <w:color w:val="000000"/>
-          <w:sz w:val="24"/>
-          <w:szCs w:val="24"/>
-          <w:lang w:val="en-ZA"/>
-        </w:rPr>
-        <w:t xml:space="preserve"> </w:t>
+        <w:t xml:space="preserve">, </w:t>
+      </w:r>
+      <w:sdt>
+        <w:sdtPr>
+          <w:rPr>
+            <w:rFonts w:ascii="Times New Roman" w:hAnsi="Times New Roman" w:cs="Times New Roman"/>
+            <w:color w:val="FF0000"/>
+            <w:sz w:val="24"/>
+            <w:szCs w:val="24"/>
+            <w:lang w:val="en-ZA"/>
+          </w:rPr>
+          <w:id w:val="-1933200860"/>
+          <w:citation/>
+        </w:sdtPr>
+        <w:sdtContent>
+          <w:r>
+            <w:rPr>
+              <w:rFonts w:ascii="Times New Roman" w:hAnsi="Times New Roman" w:cs="Times New Roman"/>
+              <w:color w:val="FF0000"/>
+              <w:sz w:val="24"/>
+              <w:szCs w:val="24"/>
+              <w:lang w:val="en-ZA"/>
+            </w:rPr>
+            <w:fldChar w:fldCharType="begin"/>
+          </w:r>
+          <w:r>
+            <w:rPr>
+              <w:rFonts w:ascii="Times New Roman" w:hAnsi="Times New Roman" w:cs="Times New Roman"/>
+              <w:color w:val="FF0000"/>
+              <w:sz w:val="24"/>
+              <w:szCs w:val="24"/>
+            </w:rPr>
+            <w:instrText xml:space="preserve"> CITATION Vanni \l 1033 </w:instrText>
+          </w:r>
+          <w:r>
+            <w:rPr>
+              <w:rFonts w:ascii="Times New Roman" w:hAnsi="Times New Roman" w:cs="Times New Roman"/>
+              <w:color w:val="FF0000"/>
+              <w:sz w:val="24"/>
+              <w:szCs w:val="24"/>
+              <w:lang w:val="en-ZA"/>
+            </w:rPr>
+            <w:fldChar w:fldCharType="separate"/>
+          </w:r>
+          <w:r>
+            <w:rPr>
+              <w:rFonts w:ascii="Times New Roman" w:hAnsi="Times New Roman" w:cs="Times New Roman"/>
+              <w:noProof/>
+              <w:color w:val="FF0000"/>
+              <w:sz w:val="24"/>
+              <w:szCs w:val="24"/>
+            </w:rPr>
+            <w:t>(Vanni)</w:t>
+          </w:r>
+          <w:r>
+            <w:rPr>
+              <w:rFonts w:ascii="Times New Roman" w:hAnsi="Times New Roman" w:cs="Times New Roman"/>
+              <w:color w:val="FF0000"/>
+              <w:sz w:val="24"/>
+              <w:szCs w:val="24"/>
+              <w:lang w:val="en-ZA"/>
+            </w:rPr>
+            <w:fldChar w:fldCharType="end"/>
+          </w:r>
+        </w:sdtContent>
+      </w:sdt>
+      <w:r>
+        <w:rPr>
+          <w:rFonts w:ascii="Times New Roman" w:hAnsi="Times New Roman" w:cs="Times New Roman"/>
+          <w:color w:val="000000"/>
+          <w:sz w:val="24"/>
+          <w:szCs w:val="24"/>
+          <w:lang w:val="en-ZA"/>
+        </w:rPr>
+        <w:t xml:space="preserve">. Calibration improves the credibility and validity of the subsequent predictions made and inferences drawn from the model </w:t>
       </w:r>
       <w:sdt>
         <w:sdtPr>
@@ -1186,367 +935,7 @@
           <w:szCs w:val="24"/>
           <w:lang w:val="en-ZA"/>
         </w:rPr>
-        <w:t>.</w:t>
-      </w:r>
-      <w:r>
-        <w:rPr>
-          <w:rFonts w:ascii="Times New Roman" w:hAnsi="Times New Roman" w:cs="Times New Roman"/>
-          <w:color w:val="000000"/>
-          <w:sz w:val="24"/>
-          <w:szCs w:val="24"/>
-          <w:lang w:val="en-ZA"/>
-        </w:rPr>
-        <w:t xml:space="preserve"> </w:t>
-      </w:r>
-      <w:r>
-        <w:rPr>
-          <w:rFonts w:ascii="Times New Roman" w:hAnsi="Times New Roman" w:cs="Times New Roman"/>
-          <w:color w:val="000000"/>
-          <w:sz w:val="24"/>
-          <w:szCs w:val="24"/>
-          <w:lang w:val="en-ZA"/>
-        </w:rPr>
-        <w:t>Calibration</w:t>
-      </w:r>
-      <w:r>
-        <w:rPr>
-          <w:rFonts w:ascii="Times New Roman" w:hAnsi="Times New Roman" w:cs="Times New Roman"/>
-          <w:color w:val="000000"/>
-          <w:sz w:val="24"/>
-          <w:szCs w:val="24"/>
-          <w:lang w:val="en-ZA"/>
-        </w:rPr>
-        <w:t xml:space="preserve"> is therefore</w:t>
-      </w:r>
-      <w:r>
-        <w:rPr>
-          <w:rFonts w:ascii="Times New Roman" w:hAnsi="Times New Roman" w:cs="Times New Roman"/>
-          <w:color w:val="000000"/>
-          <w:sz w:val="24"/>
-          <w:szCs w:val="24"/>
-          <w:lang w:val="en-ZA"/>
-        </w:rPr>
-        <w:t xml:space="preserve"> the process of comparing model outputs with empirical data in order to identify the model parameter values that achieve a good fit</w:t>
-      </w:r>
-      <w:r>
-        <w:rPr>
-          <w:rFonts w:ascii="Times New Roman" w:hAnsi="Times New Roman" w:cs="Times New Roman"/>
-          <w:color w:val="000000"/>
-          <w:sz w:val="24"/>
-          <w:szCs w:val="24"/>
-          <w:lang w:val="en-ZA"/>
-        </w:rPr>
-        <w:t xml:space="preserve"> to data</w:t>
-      </w:r>
-      <w:r>
-        <w:rPr>
-          <w:rFonts w:ascii="Times New Roman" w:hAnsi="Times New Roman" w:cs="Times New Roman"/>
-          <w:color w:val="FF0000"/>
-          <w:sz w:val="24"/>
-          <w:szCs w:val="24"/>
-          <w:lang w:val="en-ZA"/>
-        </w:rPr>
-        <w:t xml:space="preserve"> </w:t>
-      </w:r>
-      <w:sdt>
-        <w:sdtPr>
-          <w:rPr>
-            <w:rFonts w:ascii="Times New Roman" w:hAnsi="Times New Roman" w:cs="Times New Roman"/>
-            <w:color w:val="FF0000"/>
-            <w:sz w:val="24"/>
-            <w:szCs w:val="24"/>
-            <w:lang w:val="en-ZA"/>
-          </w:rPr>
-          <w:id w:val="32245611"/>
-          <w:citation/>
-        </w:sdtPr>
-        <w:sdtEndPr/>
-        <w:sdtContent>
-          <w:r>
-            <w:rPr>
-              <w:rFonts w:ascii="Times New Roman" w:hAnsi="Times New Roman" w:cs="Times New Roman"/>
-              <w:color w:val="FF0000"/>
-              <w:sz w:val="24"/>
-              <w:szCs w:val="24"/>
-              <w:lang w:val="en-ZA"/>
-            </w:rPr>
-            <w:fldChar w:fldCharType="begin"/>
-          </w:r>
-          <w:r>
-            <w:rPr>
-              <w:rFonts w:ascii="Times New Roman" w:hAnsi="Times New Roman" w:cs="Times New Roman"/>
-              <w:color w:val="FF0000"/>
-              <w:sz w:val="24"/>
-              <w:szCs w:val="24"/>
-            </w:rPr>
-            <w:instrText xml:space="preserve"> CITATION Menzies \l 1033 </w:instrText>
-          </w:r>
-          <w:r>
-            <w:rPr>
-              <w:rFonts w:ascii="Times New Roman" w:hAnsi="Times New Roman" w:cs="Times New Roman"/>
-              <w:color w:val="FF0000"/>
-              <w:sz w:val="24"/>
-              <w:szCs w:val="24"/>
-              <w:lang w:val="en-ZA"/>
-            </w:rPr>
-            <w:fldChar w:fldCharType="separate"/>
-          </w:r>
-          <w:r>
-            <w:rPr>
-              <w:rFonts w:ascii="Times New Roman" w:hAnsi="Times New Roman" w:cs="Times New Roman"/>
-              <w:noProof/>
-              <w:color w:val="FF0000"/>
-              <w:sz w:val="24"/>
-              <w:szCs w:val="24"/>
-            </w:rPr>
-            <w:t>(Menzies)</w:t>
-          </w:r>
-          <w:r>
-            <w:rPr>
-              <w:rFonts w:ascii="Times New Roman" w:hAnsi="Times New Roman" w:cs="Times New Roman"/>
-              <w:color w:val="FF0000"/>
-              <w:sz w:val="24"/>
-              <w:szCs w:val="24"/>
-              <w:lang w:val="en-ZA"/>
-            </w:rPr>
-            <w:fldChar w:fldCharType="end"/>
-          </w:r>
-        </w:sdtContent>
-      </w:sdt>
-      <w:r>
-        <w:rPr>
-          <w:rFonts w:ascii="Times New Roman" w:hAnsi="Times New Roman" w:cs="Times New Roman"/>
-          <w:color w:val="FF0000"/>
-          <w:sz w:val="24"/>
-          <w:szCs w:val="24"/>
-          <w:lang w:val="en-ZA"/>
-        </w:rPr>
-        <w:t xml:space="preserve">, </w:t>
-      </w:r>
-      <w:sdt>
-        <w:sdtPr>
-          <w:rPr>
-            <w:rFonts w:ascii="Times New Roman" w:hAnsi="Times New Roman" w:cs="Times New Roman"/>
-            <w:color w:val="FF0000"/>
-            <w:sz w:val="24"/>
-            <w:szCs w:val="24"/>
-            <w:lang w:val="en-ZA"/>
-          </w:rPr>
-          <w:id w:val="-1933200860"/>
-          <w:citation/>
-        </w:sdtPr>
-        <w:sdtEndPr/>
-        <w:sdtContent>
-          <w:r>
-            <w:rPr>
-              <w:rFonts w:ascii="Times New Roman" w:hAnsi="Times New Roman" w:cs="Times New Roman"/>
-              <w:color w:val="FF0000"/>
-              <w:sz w:val="24"/>
-              <w:szCs w:val="24"/>
-              <w:lang w:val="en-ZA"/>
-            </w:rPr>
-            <w:fldChar w:fldCharType="begin"/>
-          </w:r>
-          <w:r>
-            <w:rPr>
-              <w:rFonts w:ascii="Times New Roman" w:hAnsi="Times New Roman" w:cs="Times New Roman"/>
-              <w:color w:val="FF0000"/>
-              <w:sz w:val="24"/>
-              <w:szCs w:val="24"/>
-            </w:rPr>
-            <w:instrText xml:space="preserve"> CITATION Vanni \l 1033 </w:instrText>
-          </w:r>
-          <w:r>
-            <w:rPr>
-              <w:rFonts w:ascii="Times New Roman" w:hAnsi="Times New Roman" w:cs="Times New Roman"/>
-              <w:color w:val="FF0000"/>
-              <w:sz w:val="24"/>
-              <w:szCs w:val="24"/>
-              <w:lang w:val="en-ZA"/>
-            </w:rPr>
-            <w:fldChar w:fldCharType="separate"/>
-          </w:r>
-          <w:r>
-            <w:rPr>
-              <w:rFonts w:ascii="Times New Roman" w:hAnsi="Times New Roman" w:cs="Times New Roman"/>
-              <w:noProof/>
-              <w:color w:val="FF0000"/>
-              <w:sz w:val="24"/>
-              <w:szCs w:val="24"/>
-            </w:rPr>
-            <w:t>(Vanni)</w:t>
-          </w:r>
-          <w:r>
-            <w:rPr>
-              <w:rFonts w:ascii="Times New Roman" w:hAnsi="Times New Roman" w:cs="Times New Roman"/>
-              <w:color w:val="FF0000"/>
-              <w:sz w:val="24"/>
-              <w:szCs w:val="24"/>
-              <w:lang w:val="en-ZA"/>
-            </w:rPr>
-            <w:fldChar w:fldCharType="end"/>
-          </w:r>
-        </w:sdtContent>
-      </w:sdt>
-      <w:r>
-        <w:rPr>
-          <w:rFonts w:ascii="Times New Roman" w:hAnsi="Times New Roman" w:cs="Times New Roman"/>
-          <w:color w:val="000000"/>
-          <w:sz w:val="24"/>
-          <w:szCs w:val="24"/>
-          <w:lang w:val="en-ZA"/>
-        </w:rPr>
-        <w:t xml:space="preserve">. </w:t>
-      </w:r>
-      <w:r>
-        <w:rPr>
-          <w:rFonts w:ascii="Times New Roman" w:hAnsi="Times New Roman" w:cs="Times New Roman"/>
-          <w:color w:val="000000"/>
-          <w:sz w:val="24"/>
-          <w:szCs w:val="24"/>
-          <w:lang w:val="en-ZA"/>
-        </w:rPr>
-        <w:t>It can also be used to describe the process of adjusting the input parameter values of a model in order to identify which set of the parameter values gives a good fit</w:t>
-      </w:r>
-      <w:r>
-        <w:rPr>
-          <w:rFonts w:ascii="Times New Roman" w:hAnsi="Times New Roman" w:cs="Times New Roman"/>
-          <w:color w:val="000000"/>
-          <w:sz w:val="24"/>
-          <w:szCs w:val="24"/>
-          <w:lang w:val="en-ZA"/>
-        </w:rPr>
-        <w:t xml:space="preserve"> to data</w:t>
-      </w:r>
-      <w:r>
-        <w:rPr>
-          <w:rFonts w:ascii="Times New Roman" w:hAnsi="Times New Roman" w:cs="Times New Roman"/>
-          <w:color w:val="000000"/>
-          <w:sz w:val="24"/>
-          <w:szCs w:val="24"/>
-          <w:lang w:val="en-ZA"/>
-        </w:rPr>
-        <w:t xml:space="preserve">. </w:t>
-      </w:r>
-      <w:r>
-        <w:rPr>
-          <w:rFonts w:ascii="Times New Roman" w:hAnsi="Times New Roman" w:cs="Times New Roman"/>
-          <w:color w:val="000000"/>
-          <w:sz w:val="24"/>
-          <w:szCs w:val="24"/>
-          <w:lang w:val="en-ZA"/>
-        </w:rPr>
-        <w:t>C</w:t>
-      </w:r>
-      <w:r>
-        <w:rPr>
-          <w:rFonts w:ascii="Times New Roman" w:hAnsi="Times New Roman" w:cs="Times New Roman"/>
-          <w:color w:val="000000"/>
-          <w:sz w:val="24"/>
-          <w:szCs w:val="24"/>
-          <w:lang w:val="en-ZA"/>
-        </w:rPr>
-        <w:t>alibration is</w:t>
-      </w:r>
-      <w:r>
-        <w:rPr>
-          <w:rFonts w:ascii="Times New Roman" w:hAnsi="Times New Roman" w:cs="Times New Roman"/>
-          <w:color w:val="000000"/>
-          <w:sz w:val="24"/>
-          <w:szCs w:val="24"/>
-          <w:lang w:val="en-ZA"/>
-        </w:rPr>
-        <w:t xml:space="preserve"> </w:t>
-      </w:r>
-      <w:r>
-        <w:rPr>
-          <w:rFonts w:ascii="Times New Roman" w:hAnsi="Times New Roman" w:cs="Times New Roman"/>
-          <w:color w:val="000000"/>
-          <w:sz w:val="24"/>
-          <w:szCs w:val="24"/>
-          <w:lang w:val="en-ZA"/>
-        </w:rPr>
-        <w:t xml:space="preserve">also </w:t>
-      </w:r>
-      <w:r>
-        <w:rPr>
-          <w:rFonts w:ascii="Times New Roman" w:hAnsi="Times New Roman" w:cs="Times New Roman"/>
-          <w:color w:val="000000"/>
-          <w:sz w:val="24"/>
-          <w:szCs w:val="24"/>
-          <w:lang w:val="en-ZA"/>
-        </w:rPr>
-        <w:t>commonly</w:t>
-      </w:r>
-      <w:r>
-        <w:rPr>
-          <w:rFonts w:ascii="Times New Roman" w:hAnsi="Times New Roman" w:cs="Times New Roman"/>
-          <w:color w:val="000000"/>
-          <w:sz w:val="24"/>
-          <w:szCs w:val="24"/>
-          <w:lang w:val="en-ZA"/>
-        </w:rPr>
-        <w:t xml:space="preserve"> used</w:t>
-      </w:r>
-      <w:r>
-        <w:rPr>
-          <w:rFonts w:ascii="Times New Roman" w:hAnsi="Times New Roman" w:cs="Times New Roman"/>
-          <w:color w:val="000000"/>
-          <w:sz w:val="24"/>
-          <w:szCs w:val="24"/>
-          <w:lang w:val="en-ZA"/>
-        </w:rPr>
-        <w:t xml:space="preserve"> in the case</w:t>
-      </w:r>
-      <w:r>
-        <w:rPr>
-          <w:rFonts w:ascii="Times New Roman" w:hAnsi="Times New Roman" w:cs="Times New Roman"/>
-          <w:color w:val="000000"/>
-          <w:sz w:val="24"/>
-          <w:szCs w:val="24"/>
-          <w:lang w:val="en-ZA"/>
-        </w:rPr>
-        <w:t xml:space="preserve"> where model parameters are not observable</w:t>
-      </w:r>
-      <w:r>
-        <w:rPr>
-          <w:rFonts w:ascii="Times New Roman" w:hAnsi="Times New Roman" w:cs="Times New Roman"/>
-          <w:color w:val="000000"/>
-          <w:sz w:val="24"/>
-          <w:szCs w:val="24"/>
-          <w:lang w:val="en-ZA"/>
-        </w:rPr>
-        <w:t xml:space="preserve"> or available</w:t>
-      </w:r>
-      <w:r>
-        <w:rPr>
-          <w:rFonts w:ascii="Times New Roman" w:hAnsi="Times New Roman" w:cs="Times New Roman"/>
-          <w:color w:val="000000"/>
-          <w:sz w:val="24"/>
-          <w:szCs w:val="24"/>
-          <w:lang w:val="en-ZA"/>
-        </w:rPr>
-        <w:t>.</w:t>
-      </w:r>
-      <w:r>
-        <w:rPr>
-          <w:rFonts w:ascii="Times New Roman" w:hAnsi="Times New Roman" w:cs="Times New Roman"/>
-          <w:color w:val="000000"/>
-          <w:sz w:val="24"/>
-          <w:szCs w:val="24"/>
-          <w:lang w:val="en-ZA"/>
-        </w:rPr>
-        <w:t xml:space="preserve"> In this case, calibration is used as a means to estimate the unobservable input parameters</w:t>
-      </w:r>
-      <w:r>
-        <w:rPr>
-          <w:rFonts w:ascii="Times New Roman" w:hAnsi="Times New Roman" w:cs="Times New Roman"/>
-          <w:color w:val="000000"/>
-          <w:sz w:val="24"/>
-          <w:szCs w:val="24"/>
-          <w:lang w:val="en-ZA"/>
-        </w:rPr>
-        <w:t xml:space="preserve"> </w:t>
+        <w:t xml:space="preserve">. It is also commonly used in the case where model parameters are not observable or available, to estimate such input parameters </w:t>
       </w:r>
       <w:sdt>
         <w:sdtPr>
@@ -1625,7 +1014,17 @@
           <w:szCs w:val="24"/>
           <w:lang w:val="en-ZA"/>
         </w:rPr>
-        <w:t xml:space="preserve">. </w:t>
+        <w:t xml:space="preserve">.  </w:t>
+      </w:r>
+      <w:r>
+        <w:rPr>
+          <w:rFonts w:ascii="Times New Roman" w:hAnsi="Times New Roman" w:cs="Times New Roman"/>
+          <w:color w:val="000000"/>
+          <w:sz w:val="24"/>
+          <w:szCs w:val="24"/>
+          <w:lang w:val="en-ZA"/>
+        </w:rPr>
+        <w:t>The main components of calibration are summary statistics, parameter-search strategy, goodness-of-fit (GOF) measure and acceptance criteria.</w:t>
       </w:r>
       <w:r>
         <w:rPr>
@@ -1643,7 +1042,6 @@
         <w:spacing w:line="360" w:lineRule="auto"/>
         <w:rPr>
           <w:rFonts w:ascii="Times New Roman" w:hAnsi="Times New Roman" w:cs="Times New Roman"/>
-          <w:color w:val="000000"/>
           <w:sz w:val="24"/>
           <w:szCs w:val="24"/>
           <w:lang w:val="en-ZA"/>
@@ -1666,57 +1064,7 @@
           <w:szCs w:val="24"/>
           <w:lang w:val="en-ZA"/>
         </w:rPr>
-        <w:t>everal methods have been used for model calibration and t</w:t>
-      </w:r>
-      <w:r>
-        <w:rPr>
-          <w:rFonts w:ascii="Times New Roman" w:hAnsi="Times New Roman" w:cs="Times New Roman"/>
-          <w:color w:val="000000"/>
-          <w:sz w:val="24"/>
-          <w:szCs w:val="24"/>
-          <w:lang w:val="en-ZA"/>
-        </w:rPr>
-        <w:t>he number of studies that apply</w:t>
-      </w:r>
-      <w:r>
-        <w:rPr>
-          <w:rFonts w:ascii="Times New Roman" w:hAnsi="Times New Roman" w:cs="Times New Roman"/>
-          <w:color w:val="000000"/>
-          <w:sz w:val="24"/>
-          <w:szCs w:val="24"/>
-          <w:lang w:val="en-ZA"/>
-        </w:rPr>
-        <w:t xml:space="preserve"> these calibration</w:t>
-      </w:r>
-      <w:r>
-        <w:rPr>
-          <w:rFonts w:ascii="Times New Roman" w:hAnsi="Times New Roman" w:cs="Times New Roman"/>
-          <w:color w:val="000000"/>
-          <w:sz w:val="24"/>
-          <w:szCs w:val="24"/>
-          <w:lang w:val="en-ZA"/>
-        </w:rPr>
-        <w:t xml:space="preserve"> methods is proliferating</w:t>
-      </w:r>
-      <w:r>
-        <w:rPr>
-          <w:rFonts w:ascii="Times New Roman" w:hAnsi="Times New Roman" w:cs="Times New Roman"/>
-          <w:color w:val="000000"/>
-          <w:sz w:val="24"/>
-          <w:szCs w:val="24"/>
-          <w:lang w:val="en-ZA"/>
-        </w:rPr>
-        <w:t xml:space="preserve"> in many research fields</w:t>
-      </w:r>
-      <w:r>
-        <w:rPr>
-          <w:rFonts w:ascii="Times New Roman" w:hAnsi="Times New Roman" w:cs="Times New Roman"/>
-          <w:color w:val="000000"/>
-          <w:sz w:val="24"/>
-          <w:szCs w:val="24"/>
-          <w:lang w:val="en-ZA"/>
-        </w:rPr>
-        <w:t xml:space="preserve"> </w:t>
+        <w:t xml:space="preserve">everal methods have been used for model calibration and the number of studies that apply these calibration methods is proliferating in many research fields </w:t>
       </w:r>
       <w:sdt>
         <w:sdtPr>
@@ -1730,7 +1078,6 @@
           <w:id w:val="-587456623"/>
           <w:citation/>
         </w:sdtPr>
-        <w:sdtEndPr/>
         <w:sdtContent>
           <w:r>
             <w:rPr>
@@ -1805,7 +1152,6 @@
           <w:id w:val="-273560003"/>
           <w:citation/>
         </w:sdtPr>
-        <w:sdtEndPr/>
         <w:sdtContent>
           <w:r>
             <w:rPr>
@@ -1884,25 +1230,7 @@
           <w:szCs w:val="24"/>
           <w:lang w:val="en-ZA"/>
         </w:rPr>
-        <w:t xml:space="preserve">ion process into seven </w:t>
-      </w:r>
-      <w:r>
-        <w:rPr>
-          <w:rFonts w:ascii="Times New Roman" w:hAnsi="Times New Roman" w:cs="Times New Roman"/>
-          <w:sz w:val="24"/>
-          <w:szCs w:val="24"/>
-          <w:lang w:val="en-ZA"/>
-        </w:rPr>
-        <w:t>stages</w:t>
-      </w:r>
-      <w:r>
-        <w:rPr>
-          <w:rFonts w:ascii="Times New Roman" w:hAnsi="Times New Roman" w:cs="Times New Roman"/>
-          <w:sz w:val="24"/>
-          <w:szCs w:val="24"/>
-          <w:lang w:val="en-ZA"/>
-        </w:rPr>
-        <w:t xml:space="preserve"> which were later discussed in detail by </w:t>
+        <w:t xml:space="preserve">ion process into seven stages which were later discussed in detail by </w:t>
       </w:r>
       <w:sdt>
         <w:sdtPr>
@@ -1980,17 +1308,7 @@
           <w:szCs w:val="24"/>
           <w:lang w:val="en-ZA"/>
         </w:rPr>
-        <w:t>.</w:t>
-      </w:r>
-      <w:r>
-        <w:rPr>
-          <w:rFonts w:ascii="Times New Roman" w:hAnsi="Times New Roman" w:cs="Times New Roman"/>
-          <w:color w:val="FF0000"/>
-          <w:sz w:val="24"/>
-          <w:szCs w:val="24"/>
-          <w:lang w:val="en-ZA"/>
-        </w:rPr>
-        <w:t xml:space="preserve"> </w:t>
+        <w:t xml:space="preserve">. </w:t>
       </w:r>
       <w:sdt>
         <w:sdtPr>
@@ -2004,7 +1322,6 @@
           <w:id w:val="320548100"/>
           <w:citation/>
         </w:sdtPr>
-        <w:sdtEndPr/>
         <w:sdtContent>
           <w:r>
             <w:rPr>
@@ -2101,25 +1418,7 @@
           <w:szCs w:val="24"/>
           <w:lang w:val="en-ZA"/>
         </w:rPr>
-        <w:t xml:space="preserve">using </w:t>
-      </w:r>
-      <w:r>
-        <w:rPr>
-          <w:rFonts w:ascii="Times New Roman" w:hAnsi="Times New Roman" w:cs="Times New Roman"/>
-          <w:sz w:val="24"/>
-          <w:szCs w:val="24"/>
-          <w:lang w:val="en-ZA"/>
-        </w:rPr>
-        <w:t>an</w:t>
-      </w:r>
-      <w:r>
-        <w:rPr>
-          <w:rFonts w:ascii="Times New Roman" w:hAnsi="Times New Roman" w:cs="Times New Roman"/>
-          <w:sz w:val="24"/>
-          <w:szCs w:val="24"/>
-          <w:lang w:val="en-ZA"/>
-        </w:rPr>
-        <w:t xml:space="preserve"> early breast cancer model </w:t>
+        <w:t xml:space="preserve">using an early breast cancer model </w:t>
       </w:r>
       <w:r>
         <w:rPr>
@@ -2161,7 +1460,6 @@
           <w:id w:val="1296100066"/>
           <w:citation/>
         </w:sdtPr>
-        <w:sdtEndPr/>
         <w:sdtContent>
           <w:r>
             <w:rPr>
@@ -2222,7 +1520,16 @@
           <w:szCs w:val="24"/>
           <w:lang w:val="en-ZA"/>
         </w:rPr>
-        <w:t>,</w:t>
+        <w:t xml:space="preserve">, </w:t>
+      </w:r>
+      <w:r>
+        <w:rPr>
+          <w:rFonts w:ascii="Times New Roman" w:hAnsi="Times New Roman" w:cs="Times New Roman"/>
+          <w:sz w:val="24"/>
+          <w:szCs w:val="24"/>
+          <w:lang w:val="en-ZA"/>
+        </w:rPr>
+        <w:t>in their review article</w:t>
       </w:r>
       <w:r>
         <w:rPr>
@@ -2241,7 +1548,43 @@
           <w:szCs w:val="24"/>
           <w:lang w:val="en-ZA"/>
         </w:rPr>
-        <w:t xml:space="preserve">in their review </w:t>
+        <w:t>further examined different methods of calibration and reviewed some examples</w:t>
+      </w:r>
+      <w:r>
+        <w:rPr>
+          <w:rFonts w:ascii="Times New Roman" w:hAnsi="Times New Roman" w:cs="Times New Roman"/>
+          <w:sz w:val="24"/>
+          <w:szCs w:val="24"/>
+          <w:lang w:val="en-ZA"/>
+        </w:rPr>
+        <w:t xml:space="preserve"> from health economic decision models</w:t>
+      </w:r>
+      <w:r>
+        <w:rPr>
+          <w:rFonts w:ascii="Times New Roman" w:hAnsi="Times New Roman" w:cs="Times New Roman"/>
+          <w:sz w:val="24"/>
+          <w:szCs w:val="24"/>
+          <w:lang w:val="en-ZA"/>
+        </w:rPr>
+        <w:t>.</w:t>
+      </w:r>
+      <w:r>
+        <w:rPr>
+          <w:rFonts w:ascii="Times New Roman" w:hAnsi="Times New Roman" w:cs="Times New Roman"/>
+          <w:sz w:val="24"/>
+          <w:szCs w:val="24"/>
+          <w:lang w:val="en-ZA"/>
+        </w:rPr>
+        <w:t xml:space="preserve"> </w:t>
+      </w:r>
+      <w:r>
+        <w:rPr>
+          <w:rFonts w:ascii="Times New Roman" w:hAnsi="Times New Roman" w:cs="Times New Roman"/>
+          <w:sz w:val="24"/>
+          <w:szCs w:val="24"/>
+          <w:lang w:val="en-ZA"/>
+        </w:rPr>
+        <w:t xml:space="preserve">The model calibration methods applied in most studies are in </w:t>
       </w:r>
       <w:r>
         <w:rPr>
@@ -2251,39 +1594,96 @@
           <w:lang w:val="en-ZA"/>
         </w:rPr>
         <w:lastRenderedPageBreak/>
-        <w:t>article</w:t>
-      </w:r>
-      <w:r>
-        <w:rPr>
-          <w:rFonts w:ascii="Times New Roman" w:hAnsi="Times New Roman" w:cs="Times New Roman"/>
-          <w:color w:val="FF0000"/>
-          <w:sz w:val="24"/>
-          <w:szCs w:val="24"/>
-          <w:lang w:val="en-ZA"/>
-        </w:rPr>
-        <w:t xml:space="preserve"> </w:t>
-      </w:r>
-      <w:r>
-        <w:rPr>
-          <w:rFonts w:ascii="Times New Roman" w:hAnsi="Times New Roman" w:cs="Times New Roman"/>
-          <w:sz w:val="24"/>
-          <w:szCs w:val="24"/>
-          <w:lang w:val="en-ZA"/>
-        </w:rPr>
-        <w:t>further examined different methods of calibration and reviewed some examples</w:t>
-      </w:r>
-      <w:r>
-        <w:rPr>
-          <w:rFonts w:ascii="Times New Roman" w:hAnsi="Times New Roman" w:cs="Times New Roman"/>
-          <w:sz w:val="24"/>
-          <w:szCs w:val="24"/>
-          <w:lang w:val="en-ZA"/>
-        </w:rPr>
-        <w:t xml:space="preserve"> from health economic decision models</w:t>
-      </w:r>
-      <w:r>
-        <w:rPr>
-          <w:rFonts w:ascii="Times New Roman" w:hAnsi="Times New Roman" w:cs="Times New Roman"/>
+        <w:t xml:space="preserve">two categories, </w:t>
+      </w:r>
+      <w:r>
+        <w:rPr>
+          <w:rFonts w:ascii="Times New Roman" w:hAnsi="Times New Roman" w:cs="Times New Roman"/>
+          <w:color w:val="000000"/>
+          <w:sz w:val="24"/>
+          <w:szCs w:val="24"/>
+          <w:lang w:val="en-ZA"/>
+        </w:rPr>
+        <w:t xml:space="preserve">optimisation methods and sampling methods </w:t>
+      </w:r>
+      <w:sdt>
+        <w:sdtPr>
+          <w:rPr>
+            <w:rFonts w:ascii="Times New Roman" w:hAnsi="Times New Roman" w:cs="Times New Roman"/>
+            <w:color w:val="000000"/>
+            <w:sz w:val="24"/>
+            <w:szCs w:val="24"/>
+            <w:lang w:val="en-ZA"/>
+          </w:rPr>
+          <w:id w:val="-619385010"/>
+          <w:citation/>
+        </w:sdtPr>
+        <w:sdtContent>
+          <w:r>
+            <w:rPr>
+              <w:rFonts w:ascii="Times New Roman" w:hAnsi="Times New Roman" w:cs="Times New Roman"/>
+              <w:color w:val="000000"/>
+              <w:sz w:val="24"/>
+              <w:szCs w:val="24"/>
+              <w:lang w:val="en-ZA"/>
+            </w:rPr>
+            <w:fldChar w:fldCharType="begin"/>
+          </w:r>
+          <w:r>
+            <w:rPr>
+              <w:rFonts w:ascii="Times New Roman" w:hAnsi="Times New Roman" w:cs="Times New Roman"/>
+              <w:color w:val="FF0000"/>
+              <w:sz w:val="24"/>
+              <w:szCs w:val="24"/>
+            </w:rPr>
+            <w:instrText xml:space="preserve"> CITATION Menzies \l 1033 </w:instrText>
+          </w:r>
+          <w:r>
+            <w:rPr>
+              <w:rFonts w:ascii="Times New Roman" w:hAnsi="Times New Roman" w:cs="Times New Roman"/>
+              <w:color w:val="000000"/>
+              <w:sz w:val="24"/>
+              <w:szCs w:val="24"/>
+              <w:lang w:val="en-ZA"/>
+            </w:rPr>
+            <w:fldChar w:fldCharType="separate"/>
+          </w:r>
+          <w:r>
+            <w:rPr>
+              <w:rFonts w:ascii="Times New Roman" w:hAnsi="Times New Roman" w:cs="Times New Roman"/>
+              <w:noProof/>
+              <w:color w:val="FF0000"/>
+              <w:sz w:val="24"/>
+              <w:szCs w:val="24"/>
+            </w:rPr>
+            <w:t xml:space="preserve"> </w:t>
+          </w:r>
+          <w:r>
+            <w:rPr>
+              <w:rFonts w:ascii="Times New Roman" w:hAnsi="Times New Roman" w:cs="Times New Roman"/>
+              <w:noProof/>
+              <w:color w:val="FF0000"/>
+              <w:sz w:val="24"/>
+              <w:szCs w:val="24"/>
+            </w:rPr>
+            <w:t>(Menzies)</w:t>
+          </w:r>
+          <w:r>
+            <w:rPr>
+              <w:rFonts w:ascii="Times New Roman" w:hAnsi="Times New Roman" w:cs="Times New Roman"/>
+              <w:color w:val="000000"/>
+              <w:sz w:val="24"/>
+              <w:szCs w:val="24"/>
+              <w:lang w:val="en-ZA"/>
+            </w:rPr>
+            <w:fldChar w:fldCharType="end"/>
+          </w:r>
+        </w:sdtContent>
+      </w:sdt>
+      <w:r>
+        <w:rPr>
+          <w:rFonts w:ascii="Times New Roman" w:hAnsi="Times New Roman" w:cs="Times New Roman"/>
+          <w:color w:val="000000"/>
           <w:sz w:val="24"/>
           <w:szCs w:val="24"/>
           <w:lang w:val="en-ZA"/>
@@ -2293,59 +1693,12 @@
       <w:r>
         <w:rPr>
           <w:rFonts w:ascii="Times New Roman" w:hAnsi="Times New Roman" w:cs="Times New Roman"/>
-          <w:sz w:val="24"/>
-          <w:szCs w:val="24"/>
-          <w:lang w:val="en-ZA"/>
-        </w:rPr>
-        <w:t xml:space="preserve"> </w:t>
-      </w:r>
-      <w:r>
-        <w:rPr>
-          <w:rFonts w:ascii="Times New Roman" w:hAnsi="Times New Roman" w:cs="Times New Roman"/>
-          <w:sz w:val="24"/>
-          <w:szCs w:val="24"/>
-          <w:lang w:val="en-ZA"/>
-        </w:rPr>
-        <w:t xml:space="preserve">The </w:t>
-      </w:r>
-      <w:r>
-        <w:rPr>
-          <w:rFonts w:ascii="Times New Roman" w:hAnsi="Times New Roman" w:cs="Times New Roman"/>
-          <w:sz w:val="24"/>
-          <w:szCs w:val="24"/>
-          <w:lang w:val="en-ZA"/>
-        </w:rPr>
-        <w:t xml:space="preserve">model calibration methods applied in most studies can be categorized into two, which are </w:t>
-      </w:r>
-      <w:r>
-        <w:rPr>
-          <w:rFonts w:ascii="Times New Roman" w:hAnsi="Times New Roman" w:cs="Times New Roman"/>
-          <w:color w:val="000000"/>
-          <w:sz w:val="24"/>
-          <w:szCs w:val="24"/>
-          <w:lang w:val="en-ZA"/>
-        </w:rPr>
-        <w:t>optimal</w:t>
-      </w:r>
-      <w:r>
-        <w:rPr>
-          <w:rFonts w:ascii="Times New Roman" w:hAnsi="Times New Roman" w:cs="Times New Roman"/>
-          <w:color w:val="000000"/>
-          <w:sz w:val="24"/>
-          <w:szCs w:val="24"/>
-          <w:lang w:val="en-ZA"/>
-        </w:rPr>
-        <w:t xml:space="preserve"> calibration methods and Bayesian calibration methods.</w:t>
-      </w:r>
-      <w:r>
-        <w:rPr>
-          <w:rFonts w:ascii="Times New Roman" w:hAnsi="Times New Roman" w:cs="Times New Roman"/>
-          <w:color w:val="000000"/>
-          <w:sz w:val="24"/>
-          <w:szCs w:val="24"/>
-          <w:lang w:val="en-ZA"/>
-        </w:rPr>
-        <w:t xml:space="preserve"> </w:t>
+          <w:color w:val="000000"/>
+          <w:sz w:val="24"/>
+          <w:szCs w:val="24"/>
+          <w:lang w:val="en-ZA"/>
+        </w:rPr>
+        <w:t xml:space="preserve"> For the purpose of this study, we focus on the sampling methods. </w:t>
       </w:r>
     </w:p>
     <w:p>
@@ -2353,221 +1706,21 @@
         <w:spacing w:line="360" w:lineRule="auto"/>
         <w:rPr>
           <w:rFonts w:ascii="Times New Roman" w:hAnsi="Times New Roman" w:cs="Times New Roman"/>
-          <w:color w:val="FF0000"/>
-          <w:sz w:val="24"/>
-          <w:szCs w:val="24"/>
-          <w:lang w:val="en-ZA"/>
-        </w:rPr>
-      </w:pPr>
-      <w:r>
-        <w:rPr>
-          <w:rFonts w:ascii="Times New Roman" w:hAnsi="Times New Roman" w:cs="Times New Roman"/>
-          <w:color w:val="000000"/>
-          <w:sz w:val="24"/>
-          <w:szCs w:val="24"/>
-          <w:lang w:val="en-ZA"/>
-        </w:rPr>
-        <w:t>Because there are many model calibration methods and little consensus on which one performs better, t</w:t>
-      </w:r>
-      <w:r>
-        <w:rPr>
-          <w:rFonts w:ascii="Times New Roman" w:hAnsi="Times New Roman" w:cs="Times New Roman"/>
-          <w:color w:val="000000"/>
-          <w:sz w:val="24"/>
-          <w:szCs w:val="24"/>
-          <w:lang w:val="en-ZA"/>
-        </w:rPr>
-        <w:t xml:space="preserve">his study </w:t>
-      </w:r>
-      <w:r>
-        <w:rPr>
-          <w:rFonts w:ascii="Times New Roman" w:hAnsi="Times New Roman" w:cs="Times New Roman"/>
-          <w:color w:val="000000"/>
-          <w:sz w:val="24"/>
-          <w:szCs w:val="24"/>
-          <w:lang w:val="en-ZA"/>
-        </w:rPr>
-        <w:t>compare</w:t>
-      </w:r>
-      <w:r>
-        <w:rPr>
-          <w:rFonts w:ascii="Times New Roman" w:hAnsi="Times New Roman" w:cs="Times New Roman"/>
-          <w:color w:val="000000"/>
-          <w:sz w:val="24"/>
-          <w:szCs w:val="24"/>
-          <w:lang w:val="en-ZA"/>
-        </w:rPr>
-        <w:t>s</w:t>
-      </w:r>
-      <w:r>
-        <w:rPr>
-          <w:rFonts w:ascii="Times New Roman" w:hAnsi="Times New Roman" w:cs="Times New Roman"/>
-          <w:color w:val="000000"/>
-          <w:sz w:val="24"/>
-          <w:szCs w:val="24"/>
-          <w:lang w:val="en-ZA"/>
-        </w:rPr>
-        <w:t xml:space="preserve"> some model</w:t>
-      </w:r>
-      <w:r>
-        <w:rPr>
-          <w:rFonts w:ascii="Times New Roman" w:hAnsi="Times New Roman" w:cs="Times New Roman"/>
-          <w:color w:val="000000"/>
-          <w:sz w:val="24"/>
-          <w:szCs w:val="24"/>
-          <w:lang w:val="en-ZA"/>
-        </w:rPr>
-        <w:t xml:space="preserve"> calibration methods </w:t>
-      </w:r>
-      <w:r>
-        <w:rPr>
-          <w:rFonts w:ascii="Times New Roman" w:hAnsi="Times New Roman" w:cs="Times New Roman"/>
-          <w:color w:val="000000"/>
-          <w:sz w:val="24"/>
-          <w:szCs w:val="24"/>
-          <w:lang w:val="en-ZA"/>
-        </w:rPr>
-        <w:t>under the two categories</w:t>
-      </w:r>
-      <w:r>
-        <w:rPr>
-          <w:rFonts w:ascii="Times New Roman" w:hAnsi="Times New Roman" w:cs="Times New Roman"/>
-          <w:color w:val="000000"/>
-          <w:sz w:val="24"/>
-          <w:szCs w:val="24"/>
-          <w:lang w:val="en-ZA"/>
-        </w:rPr>
-        <w:t xml:space="preserve"> using a simple </w:t>
-      </w:r>
-      <w:r>
-        <w:rPr>
-          <w:rFonts w:ascii="Times New Roman" w:hAnsi="Times New Roman" w:cs="Times New Roman"/>
-          <w:color w:val="000000"/>
-          <w:sz w:val="24"/>
-          <w:szCs w:val="24"/>
-          <w:lang w:val="en-ZA"/>
-        </w:rPr>
-        <w:t>Susceptible-Infected-Recovered (</w:t>
-      </w:r>
-      <w:r>
-        <w:rPr>
-          <w:rFonts w:ascii="Times New Roman" w:hAnsi="Times New Roman" w:cs="Times New Roman"/>
-          <w:color w:val="000000"/>
-          <w:sz w:val="24"/>
-          <w:szCs w:val="24"/>
-          <w:lang w:val="en-ZA"/>
-        </w:rPr>
-        <w:t>SIR</w:t>
-      </w:r>
-      <w:r>
-        <w:rPr>
-          <w:rFonts w:ascii="Times New Roman" w:hAnsi="Times New Roman" w:cs="Times New Roman"/>
-          <w:color w:val="000000"/>
-          <w:sz w:val="24"/>
-          <w:szCs w:val="24"/>
-          <w:lang w:val="en-ZA"/>
-        </w:rPr>
-        <w:t>)</w:t>
-      </w:r>
-      <w:r>
-        <w:rPr>
-          <w:rFonts w:ascii="Times New Roman" w:hAnsi="Times New Roman" w:cs="Times New Roman"/>
-          <w:color w:val="000000"/>
-          <w:sz w:val="24"/>
-          <w:szCs w:val="24"/>
-          <w:lang w:val="en-ZA"/>
-        </w:rPr>
-        <w:t xml:space="preserve"> model.</w:t>
-      </w:r>
-      <w:r>
-        <w:rPr>
-          <w:rFonts w:ascii="Times New Roman" w:hAnsi="Times New Roman" w:cs="Times New Roman"/>
-          <w:color w:val="000000"/>
-          <w:sz w:val="24"/>
-          <w:szCs w:val="24"/>
-          <w:lang w:val="en-ZA"/>
-        </w:rPr>
-        <w:t xml:space="preserve"> The methods t</w:t>
-      </w:r>
-      <w:r>
-        <w:rPr>
-          <w:rFonts w:ascii="Times New Roman" w:hAnsi="Times New Roman" w:cs="Times New Roman"/>
-          <w:color w:val="000000"/>
-          <w:sz w:val="24"/>
-          <w:szCs w:val="24"/>
-          <w:lang w:val="en-ZA"/>
-        </w:rPr>
-        <w:t xml:space="preserve">o be compared are as follows: </w:t>
-      </w:r>
-      <w:r>
-        <w:rPr>
-          <w:rFonts w:ascii="Times New Roman" w:hAnsi="Times New Roman" w:cs="Times New Roman"/>
-          <w:color w:val="000000"/>
-          <w:sz w:val="24"/>
-          <w:szCs w:val="24"/>
-          <w:lang w:val="en-ZA"/>
-        </w:rPr>
-        <w:t xml:space="preserve">Bayesian Maximum Likelihood estimation (BMLE), </w:t>
-      </w:r>
-      <w:r>
-        <w:rPr>
-          <w:rFonts w:ascii="Times New Roman" w:hAnsi="Times New Roman" w:cs="Times New Roman"/>
-          <w:color w:val="000000"/>
-          <w:sz w:val="24"/>
-          <w:szCs w:val="24"/>
-          <w:lang w:val="en-ZA"/>
-        </w:rPr>
-        <w:t>Rejection Approximate Bayesian Computation (</w:t>
-      </w:r>
-      <w:r>
-        <w:rPr>
-          <w:rFonts w:ascii="Times New Roman" w:hAnsi="Times New Roman" w:cs="Times New Roman"/>
-          <w:color w:val="000000"/>
-          <w:sz w:val="24"/>
-          <w:szCs w:val="24"/>
-          <w:lang w:val="en-ZA"/>
-        </w:rPr>
-        <w:t xml:space="preserve">Rejection </w:t>
-      </w:r>
-      <w:r>
-        <w:rPr>
-          <w:rFonts w:ascii="Times New Roman" w:hAnsi="Times New Roman" w:cs="Times New Roman"/>
-          <w:color w:val="000000"/>
-          <w:sz w:val="24"/>
-          <w:szCs w:val="24"/>
-          <w:lang w:val="en-ZA"/>
-        </w:rPr>
-        <w:t>ABC), Sequential Approximate Bayesian Computation (</w:t>
-      </w:r>
-      <w:r>
-        <w:rPr>
-          <w:rFonts w:ascii="Times New Roman" w:hAnsi="Times New Roman" w:cs="Times New Roman"/>
-          <w:color w:val="000000"/>
-          <w:sz w:val="24"/>
-          <w:szCs w:val="24"/>
-          <w:lang w:val="en-ZA"/>
-        </w:rPr>
-        <w:t xml:space="preserve">Sequential </w:t>
-      </w:r>
-      <w:r>
-        <w:rPr>
-          <w:rFonts w:ascii="Times New Roman" w:hAnsi="Times New Roman" w:cs="Times New Roman"/>
-          <w:color w:val="000000"/>
-          <w:sz w:val="24"/>
-          <w:szCs w:val="24"/>
-          <w:lang w:val="en-ZA"/>
-        </w:rPr>
-        <w:t>ABC)</w:t>
-      </w:r>
-      <w:r>
-        <w:rPr>
-          <w:rFonts w:ascii="Times New Roman" w:hAnsi="Times New Roman" w:cs="Times New Roman"/>
-          <w:color w:val="000000"/>
-          <w:sz w:val="24"/>
-          <w:szCs w:val="24"/>
-          <w:lang w:val="en-ZA"/>
-        </w:rPr>
-        <w:t>, Least Squares (LS) and Maximum Likelihood estimation (MLE).</w:t>
+          <w:color w:val="000000"/>
+          <w:sz w:val="24"/>
+          <w:szCs w:val="24"/>
+          <w:lang w:val="en-ZA"/>
+        </w:rPr>
+      </w:pPr>
+      <w:r>
+        <w:rPr>
+          <w:rFonts w:ascii="Times New Roman" w:hAnsi="Times New Roman" w:cs="Times New Roman"/>
+          <w:color w:val="000000"/>
+          <w:sz w:val="24"/>
+          <w:szCs w:val="24"/>
+          <w:lang w:val="en-ZA"/>
+        </w:rPr>
+        <w:t>Because there are many model calibration methods with little or no consensus on their performance, we perform a simulation study to compare the performance of model calibration methods using a simple stochastic Susceptible-Infected-Recovered (SIR) model. The methods to be compared are Rejection Approximate Bayesian Computation (Rejection ABC), Sequential Approximate Bayesian Computation (Sequential ABC) and Bayesian Maximum Likelihood estimation (BMLE).</w:t>
       </w:r>
     </w:p>
     <w:p>
@@ -2590,7 +1743,7 @@
           <w:highlight w:val="yellow"/>
           <w:lang w:val="en-ZA"/>
         </w:rPr>
-        <w:t>Outlin</w:t>
+        <w:t>Outline to be c</w:t>
       </w:r>
       <w:r>
         <w:rPr>
@@ -2601,7 +1754,7 @@
           <w:highlight w:val="yellow"/>
           <w:lang w:val="en-ZA"/>
         </w:rPr>
-        <w:t>e to be c</w:t>
+        <w:t>ompleted when thesis is fully written</w:t>
       </w:r>
       <w:r>
         <w:rPr>
@@ -2612,17 +1765,6 @@
           <w:highlight w:val="yellow"/>
           <w:lang w:val="en-ZA"/>
         </w:rPr>
-        <w:t>ompleted when thesis is fully written</w:t>
-      </w:r>
-      <w:r>
-        <w:rPr>
-          <w:rFonts w:ascii="Times New Roman" w:hAnsi="Times New Roman" w:cs="Times New Roman"/>
-          <w:color w:val="000000"/>
-          <w:sz w:val="24"/>
-          <w:szCs w:val="24"/>
-          <w:highlight w:val="yellow"/>
-          <w:lang w:val="en-ZA"/>
-        </w:rPr>
         <w:t>…</w:t>
       </w:r>
       <w:r>
@@ -2636,18 +1778,7 @@
         <w:t>….</w:t>
       </w:r>
     </w:p>
-    <w:p>
-      <w:pPr>
-        <w:spacing w:line="360" w:lineRule="auto"/>
-        <w:rPr>
-          <w:rFonts w:ascii="Times New Roman" w:hAnsi="Times New Roman" w:cs="Times New Roman"/>
-          <w:color w:val="000000"/>
-          <w:sz w:val="24"/>
-          <w:szCs w:val="24"/>
-          <w:lang w:val="en-ZA"/>
-        </w:rPr>
-      </w:pPr>
-    </w:p>
+    <w:p/>
     <w:p>
       <w:pPr>
         <w:spacing w:line="360" w:lineRule="auto"/>
@@ -2658,13 +1789,148 @@
           <w:szCs w:val="32"/>
         </w:rPr>
       </w:pPr>
-      <w:r>
+    </w:p>
+    <w:p>
+      <w:pPr>
+        <w:spacing w:line="360" w:lineRule="auto"/>
         <w:rPr>
           <w:rFonts w:ascii="Times New Roman" w:hAnsi="Times New Roman" w:cs="Times New Roman"/>
           <w:b/>
           <w:sz w:val="32"/>
           <w:szCs w:val="32"/>
         </w:rPr>
+      </w:pPr>
+    </w:p>
+    <w:p>
+      <w:pPr>
+        <w:spacing w:line="360" w:lineRule="auto"/>
+        <w:rPr>
+          <w:rFonts w:ascii="Times New Roman" w:hAnsi="Times New Roman" w:cs="Times New Roman"/>
+          <w:b/>
+          <w:sz w:val="32"/>
+          <w:szCs w:val="32"/>
+        </w:rPr>
+      </w:pPr>
+    </w:p>
+    <w:p>
+      <w:pPr>
+        <w:spacing w:line="360" w:lineRule="auto"/>
+        <w:rPr>
+          <w:rFonts w:ascii="Times New Roman" w:hAnsi="Times New Roman" w:cs="Times New Roman"/>
+          <w:b/>
+          <w:sz w:val="32"/>
+          <w:szCs w:val="32"/>
+        </w:rPr>
+      </w:pPr>
+    </w:p>
+    <w:p>
+      <w:pPr>
+        <w:spacing w:line="360" w:lineRule="auto"/>
+        <w:rPr>
+          <w:rFonts w:ascii="Times New Roman" w:hAnsi="Times New Roman" w:cs="Times New Roman"/>
+          <w:b/>
+          <w:sz w:val="32"/>
+          <w:szCs w:val="32"/>
+        </w:rPr>
+      </w:pPr>
+    </w:p>
+    <w:p>
+      <w:pPr>
+        <w:spacing w:line="360" w:lineRule="auto"/>
+        <w:rPr>
+          <w:rFonts w:ascii="Times New Roman" w:hAnsi="Times New Roman" w:cs="Times New Roman"/>
+          <w:b/>
+          <w:sz w:val="32"/>
+          <w:szCs w:val="32"/>
+        </w:rPr>
+      </w:pPr>
+    </w:p>
+    <w:p>
+      <w:pPr>
+        <w:spacing w:line="360" w:lineRule="auto"/>
+        <w:rPr>
+          <w:rFonts w:ascii="Times New Roman" w:hAnsi="Times New Roman" w:cs="Times New Roman"/>
+          <w:b/>
+          <w:sz w:val="32"/>
+          <w:szCs w:val="32"/>
+        </w:rPr>
+      </w:pPr>
+    </w:p>
+    <w:p>
+      <w:pPr>
+        <w:spacing w:line="360" w:lineRule="auto"/>
+        <w:rPr>
+          <w:rFonts w:ascii="Times New Roman" w:hAnsi="Times New Roman" w:cs="Times New Roman"/>
+          <w:b/>
+          <w:sz w:val="32"/>
+          <w:szCs w:val="32"/>
+        </w:rPr>
+      </w:pPr>
+    </w:p>
+    <w:p>
+      <w:pPr>
+        <w:spacing w:line="360" w:lineRule="auto"/>
+        <w:rPr>
+          <w:rFonts w:ascii="Times New Roman" w:hAnsi="Times New Roman" w:cs="Times New Roman"/>
+          <w:b/>
+          <w:sz w:val="32"/>
+          <w:szCs w:val="32"/>
+        </w:rPr>
+      </w:pPr>
+    </w:p>
+    <w:p>
+      <w:pPr>
+        <w:spacing w:line="360" w:lineRule="auto"/>
+        <w:rPr>
+          <w:rFonts w:ascii="Times New Roman" w:hAnsi="Times New Roman" w:cs="Times New Roman"/>
+          <w:b/>
+          <w:sz w:val="32"/>
+          <w:szCs w:val="32"/>
+        </w:rPr>
+      </w:pPr>
+    </w:p>
+    <w:p>
+      <w:pPr>
+        <w:spacing w:line="360" w:lineRule="auto"/>
+        <w:rPr>
+          <w:rFonts w:ascii="Times New Roman" w:hAnsi="Times New Roman" w:cs="Times New Roman"/>
+          <w:b/>
+          <w:sz w:val="32"/>
+          <w:szCs w:val="32"/>
+        </w:rPr>
+      </w:pPr>
+    </w:p>
+    <w:p>
+      <w:pPr>
+        <w:spacing w:line="360" w:lineRule="auto"/>
+        <w:rPr>
+          <w:rFonts w:ascii="Times New Roman" w:hAnsi="Times New Roman" w:cs="Times New Roman"/>
+          <w:b/>
+          <w:sz w:val="32"/>
+          <w:szCs w:val="32"/>
+        </w:rPr>
+      </w:pPr>
+    </w:p>
+    <w:p>
+      <w:pPr>
+        <w:spacing w:line="360" w:lineRule="auto"/>
+        <w:rPr>
+          <w:rFonts w:ascii="Times New Roman" w:hAnsi="Times New Roman" w:cs="Times New Roman"/>
+          <w:b/>
+          <w:sz w:val="32"/>
+          <w:szCs w:val="32"/>
+        </w:rPr>
+      </w:pPr>
+      <w:bookmarkStart w:id="0" w:name="_GoBack"/>
+      <w:bookmarkEnd w:id="0"/>
+      <w:r>
+        <w:rPr>
+          <w:rFonts w:ascii="Times New Roman" w:hAnsi="Times New Roman" w:cs="Times New Roman"/>
+          <w:b/>
+          <w:sz w:val="32"/>
+          <w:szCs w:val="32"/>
+        </w:rPr>
+        <w:lastRenderedPageBreak/>
         <w:t xml:space="preserve"> </w:t>
       </w:r>
       <w:r>
@@ -3758,18 +3024,7 @@
           <w:szCs w:val="24"/>
           <w:lang w:val="en-ZA"/>
         </w:rPr>
-        <w:t xml:space="preserve">tolerance </w:t>
-      </w:r>
-      <w:r>
-        <w:rPr>
-          <w:rFonts w:ascii="Times New Roman" w:hAnsi="Times New Roman" w:cs="Times New Roman"/>
-          <w:color w:val="000000"/>
-          <w:sz w:val="24"/>
-          <w:szCs w:val="24"/>
-          <w:lang w:val="en-ZA"/>
-        </w:rPr>
-        <w:lastRenderedPageBreak/>
-        <w:t>(</w:t>
+        <w:t>tolerance (</w:t>
       </w:r>
       <w:r>
         <w:rPr>
@@ -4246,6 +3501,7 @@
           <w:szCs w:val="24"/>
           <w:lang w:val="en-ZA" w:eastAsia="en-ZA"/>
         </w:rPr>
+        <w:lastRenderedPageBreak/>
         <w:drawing>
           <wp:inline distT="0" distB="0" distL="0" distR="0">
             <wp:extent cx="5362575" cy="2604516"/>
@@ -5085,7 +4341,6 @@
           <w:szCs w:val="24"/>
           <w:lang w:val="en-ZA"/>
         </w:rPr>
-        <w:lastRenderedPageBreak/>
         <w:t xml:space="preserve">These summaries are compared to the summaries of the simulated data in order to approximate the posterior without performing explicit calculations of the likelihood </w:t>
       </w:r>
       <w:r>
@@ -5198,6 +4453,7 @@
           <w:szCs w:val="24"/>
           <w:lang w:val="en-ZA"/>
         </w:rPr>
+        <w:lastRenderedPageBreak/>
         <w:t>Sequential ABC is a class of</w:t>
       </w:r>
       <w:r>
@@ -6972,13 +6228,279 @@
           <w:szCs w:val="28"/>
         </w:rPr>
       </w:pPr>
-      <w:r>
+    </w:p>
+    <w:p>
+      <w:pPr>
+        <w:pStyle w:val="ListParagraph"/>
+        <w:numPr>
+          <w:ilvl w:val="0"/>
+          <w:numId w:val="7"/>
+        </w:numPr>
+        <w:spacing w:line="360" w:lineRule="auto"/>
+        <w:rPr>
+          <w:rFonts w:ascii="Times New Roman" w:hAnsi="Times New Roman" w:cs="Times New Roman"/>
+          <w:b/>
+          <w:sz w:val="32"/>
+          <w:szCs w:val="28"/>
+        </w:rPr>
+      </w:pPr>
+      <w:r>
+        <w:rPr>
+          <w:rFonts w:ascii="Times New Roman" w:hAnsi="Times New Roman" w:cs="Times New Roman"/>
+          <w:b/>
+          <w:sz w:val="32"/>
+          <w:szCs w:val="28"/>
+        </w:rPr>
+        <w:t>Bayesian Maximum Likelihood Estimation (BMLE)</w:t>
+      </w:r>
+    </w:p>
+    <w:p>
+      <w:pPr>
+        <w:spacing w:line="360" w:lineRule="auto"/>
+        <w:ind w:left="720"/>
+        <w:rPr>
+          <w:rFonts w:ascii="Times New Roman" w:hAnsi="Times New Roman" w:cs="Times New Roman"/>
+          <w:sz w:val="24"/>
+          <w:szCs w:val="28"/>
+        </w:rPr>
+      </w:pPr>
+      <w:r>
+        <w:rPr>
+          <w:rFonts w:ascii="Times New Roman" w:hAnsi="Times New Roman" w:cs="Times New Roman"/>
+          <w:sz w:val="24"/>
+          <w:szCs w:val="28"/>
+        </w:rPr>
+        <w:t>Data simulation with Bayesian Maximum Likelihood Estimation</w:t>
+      </w:r>
+      <w:r>
+        <w:rPr>
+          <w:rFonts w:ascii="Times New Roman" w:hAnsi="Times New Roman" w:cs="Times New Roman"/>
+          <w:sz w:val="24"/>
+          <w:szCs w:val="28"/>
+        </w:rPr>
+        <w:t xml:space="preserve"> (BMLE)</w:t>
+      </w:r>
+    </w:p>
+    <w:p>
+      <w:pPr>
+        <w:spacing w:line="360" w:lineRule="auto"/>
+        <w:ind w:left="720"/>
+        <w:rPr>
+          <w:rFonts w:ascii="Times New Roman" w:hAnsi="Times New Roman" w:cs="Times New Roman"/>
+          <w:sz w:val="24"/>
+          <w:szCs w:val="28"/>
+        </w:rPr>
+      </w:pPr>
+      <w:r>
+        <w:rPr>
+          <w:rFonts w:ascii="Times New Roman" w:hAnsi="Times New Roman" w:cs="Times New Roman"/>
+          <w:sz w:val="24"/>
+          <w:szCs w:val="28"/>
+        </w:rPr>
+        <w:t xml:space="preserve">Parameter combinations with high values of the likelihood are more consistent with the target supplied. </w:t>
+      </w:r>
+      <w:r>
+        <w:rPr>
+          <w:rFonts w:ascii="Times New Roman" w:hAnsi="Times New Roman" w:cs="Times New Roman"/>
+          <w:sz w:val="24"/>
+          <w:szCs w:val="28"/>
+        </w:rPr>
+        <w:t xml:space="preserve">This property allows the assessment of how the data supports one parameter combination compared with another. </w:t>
+      </w:r>
+    </w:p>
+    <w:p>
+      <w:pPr>
+        <w:spacing w:line="360" w:lineRule="auto"/>
+        <w:ind w:left="720"/>
+        <w:rPr>
+          <w:rFonts w:ascii="Times New Roman" w:hAnsi="Times New Roman" w:cs="Times New Roman"/>
+          <w:b/>
+          <w:sz w:val="24"/>
+          <w:szCs w:val="28"/>
+        </w:rPr>
+      </w:pPr>
+      <w:r>
+        <w:rPr>
+          <w:rFonts w:ascii="Times New Roman" w:hAnsi="Times New Roman" w:cs="Times New Roman"/>
+          <w:b/>
+          <w:sz w:val="24"/>
+          <w:szCs w:val="28"/>
+        </w:rPr>
+        <w:t>Steps</w:t>
+      </w:r>
+    </w:p>
+    <w:p>
+      <w:pPr>
+        <w:pStyle w:val="ListParagraph"/>
+        <w:numPr>
+          <w:ilvl w:val="0"/>
+          <w:numId w:val="10"/>
+        </w:numPr>
+        <w:spacing w:line="360" w:lineRule="auto"/>
+        <w:rPr>
+          <w:rFonts w:ascii="Times New Roman" w:hAnsi="Times New Roman" w:cs="Times New Roman"/>
+          <w:sz w:val="24"/>
+          <w:szCs w:val="28"/>
+        </w:rPr>
+      </w:pPr>
+      <w:r>
+        <w:rPr>
+          <w:rFonts w:ascii="Times New Roman" w:hAnsi="Times New Roman" w:cs="Times New Roman"/>
+          <w:sz w:val="24"/>
+          <w:szCs w:val="28"/>
+        </w:rPr>
+        <w:lastRenderedPageBreak/>
+        <w:t>Draw a large number of parameter sets from the prior distribution</w:t>
+      </w:r>
+    </w:p>
+    <w:p>
+      <w:pPr>
+        <w:pStyle w:val="ListParagraph"/>
+        <w:numPr>
+          <w:ilvl w:val="0"/>
+          <w:numId w:val="10"/>
+        </w:numPr>
+        <w:spacing w:line="360" w:lineRule="auto"/>
+        <w:rPr>
+          <w:rFonts w:ascii="Times New Roman" w:hAnsi="Times New Roman" w:cs="Times New Roman"/>
+          <w:sz w:val="24"/>
+          <w:szCs w:val="28"/>
+        </w:rPr>
+      </w:pPr>
+      <w:r>
+        <w:rPr>
+          <w:rFonts w:ascii="Times New Roman" w:hAnsi="Times New Roman" w:cs="Times New Roman"/>
+          <w:sz w:val="24"/>
+          <w:szCs w:val="28"/>
+        </w:rPr>
+        <w:t>For each parameter set, run the model and estimate model outcomes</w:t>
+      </w:r>
+    </w:p>
+    <w:p>
+      <w:pPr>
+        <w:pStyle w:val="ListParagraph"/>
+        <w:numPr>
+          <w:ilvl w:val="0"/>
+          <w:numId w:val="10"/>
+        </w:numPr>
+        <w:spacing w:line="360" w:lineRule="auto"/>
+        <w:rPr>
+          <w:rFonts w:ascii="Times New Roman" w:hAnsi="Times New Roman" w:cs="Times New Roman"/>
+          <w:sz w:val="24"/>
+          <w:szCs w:val="28"/>
+        </w:rPr>
+      </w:pPr>
+      <w:r>
+        <w:rPr>
+          <w:rFonts w:ascii="Times New Roman" w:hAnsi="Times New Roman" w:cs="Times New Roman"/>
+          <w:sz w:val="24"/>
+          <w:szCs w:val="28"/>
+        </w:rPr>
+        <w:t>Using these model outcomes, estimate the likelihood for the</w:t>
+      </w:r>
+      <w:r>
+        <w:rPr>
+          <w:rFonts w:ascii="Times New Roman" w:hAnsi="Times New Roman" w:cs="Times New Roman"/>
+          <w:sz w:val="24"/>
+          <w:szCs w:val="28"/>
+        </w:rPr>
+        <w:t xml:space="preserve"> </w:t>
+      </w:r>
+      <w:r>
+        <w:rPr>
+          <w:rFonts w:ascii="Times New Roman" w:hAnsi="Times New Roman" w:cs="Times New Roman"/>
+          <w:sz w:val="24"/>
+          <w:szCs w:val="28"/>
+        </w:rPr>
+        <w:t>parameter set and retain this value (log likelihood)</w:t>
+      </w:r>
+    </w:p>
+    <w:p>
+      <w:pPr>
+        <w:pStyle w:val="ListParagraph"/>
+        <w:numPr>
+          <w:ilvl w:val="0"/>
+          <w:numId w:val="10"/>
+        </w:numPr>
+        <w:spacing w:line="360" w:lineRule="auto"/>
+        <w:rPr>
+          <w:rFonts w:ascii="Times New Roman" w:hAnsi="Times New Roman" w:cs="Times New Roman"/>
+          <w:sz w:val="24"/>
+          <w:szCs w:val="28"/>
+        </w:rPr>
+      </w:pPr>
+      <w:r>
+        <w:rPr>
+          <w:rFonts w:ascii="Times New Roman" w:hAnsi="Times New Roman" w:cs="Times New Roman"/>
+          <w:sz w:val="24"/>
+          <w:szCs w:val="28"/>
+        </w:rPr>
+        <w:t>Resample from the original parameter sample with replacement,</w:t>
+      </w:r>
+      <w:r>
+        <w:rPr>
+          <w:rFonts w:ascii="Times New Roman" w:hAnsi="Times New Roman" w:cs="Times New Roman"/>
+          <w:sz w:val="24"/>
+          <w:szCs w:val="28"/>
+        </w:rPr>
+        <w:t xml:space="preserve"> </w:t>
+      </w:r>
+      <w:r>
+        <w:rPr>
+          <w:rFonts w:ascii="Times New Roman" w:hAnsi="Times New Roman" w:cs="Times New Roman"/>
+          <w:sz w:val="24"/>
+          <w:szCs w:val="28"/>
+        </w:rPr>
+        <w:t>using the likelihood values as sampling weights</w:t>
+      </w:r>
+      <w:r>
+        <w:rPr>
+          <w:rFonts w:ascii="Times New Roman" w:hAnsi="Times New Roman" w:cs="Times New Roman"/>
+          <w:sz w:val="24"/>
+          <w:szCs w:val="28"/>
+        </w:rPr>
+        <w:t>.</w:t>
+      </w:r>
+    </w:p>
+    <w:p>
+      <w:pPr>
+        <w:spacing w:line="360" w:lineRule="auto"/>
         <w:rPr>
           <w:rFonts w:ascii="Times New Roman" w:hAnsi="Times New Roman" w:cs="Times New Roman"/>
           <w:b/>
           <w:sz w:val="28"/>
           <w:szCs w:val="28"/>
         </w:rPr>
+      </w:pPr>
+    </w:p>
+    <w:p>
+      <w:pPr>
+        <w:spacing w:line="360" w:lineRule="auto"/>
+        <w:rPr>
+          <w:rFonts w:ascii="Times New Roman" w:hAnsi="Times New Roman" w:cs="Times New Roman"/>
+          <w:b/>
+          <w:sz w:val="28"/>
+          <w:szCs w:val="28"/>
+        </w:rPr>
+      </w:pPr>
+    </w:p>
+    <w:p>
+      <w:pPr>
+        <w:spacing w:line="360" w:lineRule="auto"/>
+        <w:rPr>
+          <w:rFonts w:ascii="Times New Roman" w:hAnsi="Times New Roman" w:cs="Times New Roman"/>
+          <w:b/>
+          <w:sz w:val="28"/>
+          <w:szCs w:val="28"/>
+        </w:rPr>
+      </w:pPr>
+      <w:r>
+        <w:rPr>
+          <w:rFonts w:ascii="Times New Roman" w:hAnsi="Times New Roman" w:cs="Times New Roman"/>
+          <w:b/>
+          <w:sz w:val="28"/>
+          <w:szCs w:val="28"/>
+        </w:rPr>
         <w:t>THE SIMULATION MODEL</w:t>
       </w:r>
     </w:p>
@@ -7287,18 +6809,7 @@
           <w:szCs w:val="24"/>
           <w:lang w:val="en-ZA"/>
         </w:rPr>
-        <w:t xml:space="preserve"> This model involves a system of three non-linear ordinary </w:t>
-      </w:r>
-      <w:r>
-        <w:rPr>
-          <w:rFonts w:ascii="Times New Roman" w:hAnsi="Times New Roman" w:cs="Times New Roman"/>
-          <w:color w:val="000000"/>
-          <w:sz w:val="24"/>
-          <w:szCs w:val="24"/>
-          <w:lang w:val="en-ZA"/>
-        </w:rPr>
-        <w:lastRenderedPageBreak/>
-        <w:t>differential equations (</w:t>
+        <w:t xml:space="preserve"> This model involves a system of three non-linear ordinary differential equations (</w:t>
       </w:r>
       <w:r>
         <w:rPr>
@@ -7799,17 +7310,37 @@
           <w:szCs w:val="24"/>
           <w:lang w:val="en-ZA"/>
         </w:rPr>
-        <w:t xml:space="preserve"> is usually di</w:t>
-      </w:r>
-      <w:r>
-        <w:rPr>
-          <w:rFonts w:ascii="Times New Roman" w:hAnsi="Times New Roman" w:cs="Times New Roman"/>
-          <w:color w:val="000000"/>
-          <w:sz w:val="24"/>
-          <w:szCs w:val="24"/>
-          <w:lang w:val="en-ZA"/>
-        </w:rPr>
-        <w:t xml:space="preserve">vided into compartments </w:t>
+        <w:t xml:space="preserve"> is usually grouped</w:t>
+      </w:r>
+      <w:r>
+        <w:rPr>
+          <w:rFonts w:ascii="Times New Roman" w:hAnsi="Times New Roman" w:cs="Times New Roman"/>
+          <w:color w:val="000000"/>
+          <w:sz w:val="24"/>
+          <w:szCs w:val="24"/>
+          <w:lang w:val="en-ZA"/>
+        </w:rPr>
+        <w:t xml:space="preserve"> into compartments</w:t>
+      </w:r>
+      <w:r>
+        <w:rPr>
+          <w:rFonts w:ascii="Times New Roman" w:hAnsi="Times New Roman" w:cs="Times New Roman"/>
+          <w:color w:val="000000"/>
+          <w:sz w:val="24"/>
+          <w:szCs w:val="24"/>
+          <w:lang w:val="en-ZA"/>
+        </w:rPr>
+        <w:t xml:space="preserve"> (health states)</w:t>
+      </w:r>
+      <w:r>
+        <w:rPr>
+          <w:rFonts w:ascii="Times New Roman" w:hAnsi="Times New Roman" w:cs="Times New Roman"/>
+          <w:color w:val="000000"/>
+          <w:sz w:val="24"/>
+          <w:szCs w:val="24"/>
+          <w:lang w:val="en-ZA"/>
+        </w:rPr>
+        <w:t xml:space="preserve"> </w:t>
       </w:r>
       <w:r>
         <w:rPr>
@@ -9371,6 +8902,7 @@
           <w:sz w:val="24"/>
           <w:szCs w:val="24"/>
         </w:rPr>
+        <w:lastRenderedPageBreak/>
         <w:t xml:space="preserve">Figure </w:t>
       </w:r>
       <w:r>
@@ -10073,7 +9605,6 @@
           <w:szCs w:val="24"/>
           <w:lang w:val="en-ZA" w:eastAsia="en-ZA"/>
         </w:rPr>
-        <w:lastRenderedPageBreak/>
         <w:drawing>
           <wp:inline distT="0" distB="0" distL="0" distR="0">
             <wp:extent cx="4505325" cy="3611465"/>
@@ -10524,7 +10055,6 @@
           <w:noProof/>
           <w:lang w:val="en-ZA" w:eastAsia="en-ZA"/>
         </w:rPr>
-        <w:lastRenderedPageBreak/>
         <mc:AlternateContent>
           <mc:Choice Requires="wps">
             <w:drawing>
@@ -11136,7 +10666,17 @@
           <w:sz w:val="24"/>
           <w:szCs w:val="24"/>
         </w:rPr>
-        <w:t>. Targets for scenario 1 were then computed as the means of these saved prevalence at the two time points.</w:t>
+        <w:t xml:space="preserve">. Targets for </w:t>
+      </w:r>
+      <w:r>
+        <w:rPr>
+          <w:rFonts w:ascii="Times New Roman" w:hAnsi="Times New Roman" w:cs="Times New Roman"/>
+          <w:color w:val="000000"/>
+          <w:sz w:val="24"/>
+          <w:szCs w:val="24"/>
+        </w:rPr>
+        <w:lastRenderedPageBreak/>
+        <w:t>scenario 1 were then computed as the means of these saved prevalence at the two time points.</w:t>
       </w:r>
       <w:r>
         <w:rPr>
@@ -11330,7 +10870,6 @@
           <w:sz w:val="24"/>
           <w:szCs w:val="24"/>
         </w:rPr>
-        <w:lastRenderedPageBreak/>
         <w:t>Estimate</w:t>
       </w:r>
       <w:r>
@@ -11846,7 +11385,16 @@
           <w:sz w:val="24"/>
           <w:szCs w:val="24"/>
         </w:rPr>
-        <w:t xml:space="preserve">run 500000 simulations and saved all parameter combinations (tolerance = 1). </w:t>
+        <w:t xml:space="preserve">run 500000 simulations and saved all parameter </w:t>
+      </w:r>
+      <w:r>
+        <w:rPr>
+          <w:rFonts w:ascii="Times New Roman" w:hAnsi="Times New Roman" w:cs="Times New Roman"/>
+          <w:sz w:val="24"/>
+          <w:szCs w:val="24"/>
+        </w:rPr>
+        <w:lastRenderedPageBreak/>
+        <w:t xml:space="preserve">combinations (tolerance = 1). </w:t>
       </w:r>
       <w:r>
         <w:rPr>
@@ -12491,7 +12039,7 @@
         <w:ind w:left="720" w:hanging="360"/>
       </w:pPr>
     </w:lvl>
-    <w:lvl w:ilvl="1" w:tplc="04090019" w:tentative="1">
+    <w:lvl w:ilvl="1" w:tplc="04090019">
       <w:start w:val="1"/>
       <w:numFmt w:val="lowerLetter"/>
       <w:lvlText w:val="%2."/>
@@ -12822,6 +12370,92 @@
       <w:lvlJc w:val="right"/>
       <w:pPr>
         <w:ind w:left="6480" w:hanging="180"/>
+      </w:pPr>
+    </w:lvl>
+  </w:abstractNum>
+  <w:abstractNum w:abstractNumId="9" w15:restartNumberingAfterBreak="0">
+    <w:nsid w:val="7931299D"/>
+    <w:multiLevelType w:val="hybridMultilevel"/>
+    <w:tmpl w:val="38D4A18C"/>
+    <w:lvl w:ilvl="0" w:tplc="1C09000F">
+      <w:start w:val="1"/>
+      <w:numFmt w:val="decimal"/>
+      <w:lvlText w:val="%1."/>
+      <w:lvlJc w:val="left"/>
+      <w:pPr>
+        <w:ind w:left="1440" w:hanging="360"/>
+      </w:pPr>
+    </w:lvl>
+    <w:lvl w:ilvl="1" w:tplc="1C090019" w:tentative="1">
+      <w:start w:val="1"/>
+      <w:numFmt w:val="lowerLetter"/>
+      <w:lvlText w:val="%2."/>
+      <w:lvlJc w:val="left"/>
+      <w:pPr>
+        <w:ind w:left="2160" w:hanging="360"/>
+      </w:pPr>
+    </w:lvl>
+    <w:lvl w:ilvl="2" w:tplc="1C09001B" w:tentative="1">
+      <w:start w:val="1"/>
+      <w:numFmt w:val="lowerRoman"/>
+      <w:lvlText w:val="%3."/>
+      <w:lvlJc w:val="right"/>
+      <w:pPr>
+        <w:ind w:left="2880" w:hanging="180"/>
+      </w:pPr>
+    </w:lvl>
+    <w:lvl w:ilvl="3" w:tplc="1C09000F" w:tentative="1">
+      <w:start w:val="1"/>
+      <w:numFmt w:val="decimal"/>
+      <w:lvlText w:val="%4."/>
+      <w:lvlJc w:val="left"/>
+      <w:pPr>
+        <w:ind w:left="3600" w:hanging="360"/>
+      </w:pPr>
+    </w:lvl>
+    <w:lvl w:ilvl="4" w:tplc="1C090019" w:tentative="1">
+      <w:start w:val="1"/>
+      <w:numFmt w:val="lowerLetter"/>
+      <w:lvlText w:val="%5."/>
+      <w:lvlJc w:val="left"/>
+      <w:pPr>
+        <w:ind w:left="4320" w:hanging="360"/>
+      </w:pPr>
+    </w:lvl>
+    <w:lvl w:ilvl="5" w:tplc="1C09001B" w:tentative="1">
+      <w:start w:val="1"/>
+      <w:numFmt w:val="lowerRoman"/>
+      <w:lvlText w:val="%6."/>
+      <w:lvlJc w:val="right"/>
+      <w:pPr>
+        <w:ind w:left="5040" w:hanging="180"/>
+      </w:pPr>
+    </w:lvl>
+    <w:lvl w:ilvl="6" w:tplc="1C09000F" w:tentative="1">
+      <w:start w:val="1"/>
+      <w:numFmt w:val="decimal"/>
+      <w:lvlText w:val="%7."/>
+      <w:lvlJc w:val="left"/>
+      <w:pPr>
+        <w:ind w:left="5760" w:hanging="360"/>
+      </w:pPr>
+    </w:lvl>
+    <w:lvl w:ilvl="7" w:tplc="1C090019" w:tentative="1">
+      <w:start w:val="1"/>
+      <w:numFmt w:val="lowerLetter"/>
+      <w:lvlText w:val="%8."/>
+      <w:lvlJc w:val="left"/>
+      <w:pPr>
+        <w:ind w:left="6480" w:hanging="360"/>
+      </w:pPr>
+    </w:lvl>
+    <w:lvl w:ilvl="8" w:tplc="1C09001B" w:tentative="1">
+      <w:start w:val="1"/>
+      <w:numFmt w:val="lowerRoman"/>
+      <w:lvlText w:val="%9."/>
+      <w:lvlJc w:val="right"/>
+      <w:pPr>
+        <w:ind w:left="7200" w:hanging="180"/>
       </w:pPr>
     </w:lvl>
   </w:abstractNum>
@@ -12851,6 +12485,9 @@
   </w:num>
   <w:num w:numId="9">
     <w:abstractNumId w:val="2"/>
+  </w:num>
+  <w:num w:numId="10">
+    <w:abstractNumId w:val="9"/>
   </w:num>
 </w:numbering>
 </file>
@@ -13724,7 +13361,7 @@
 </file>
 
 <file path=customXml/itemProps1.xml><?xml version="1.0" encoding="utf-8"?>
-<ds:datastoreItem xmlns:ds="http://schemas.openxmlformats.org/officeDocument/2006/customXml" ds:itemID="{53E2FAB1-6F6E-4D8F-BDEB-8C6F08B1CB5A}">
+<ds:datastoreItem xmlns:ds="http://schemas.openxmlformats.org/officeDocument/2006/customXml" ds:itemID="{A6DB2B7B-03B5-4F20-834B-BB2E979E55E6}">
   <ds:schemaRefs>
     <ds:schemaRef ds:uri="http://schemas.openxmlformats.org/officeDocument/2006/bibliography"/>
   </ds:schemaRefs>

</xml_diff>